<commit_message>
prediction table remove cancel states
</commit_message>
<xml_diff>
--- a/Table(پیش بینی).docx
+++ b/Table(پیش بینی).docx
@@ -646,6 +646,7 @@
           <w:rFonts w:cs="B Mitra"/>
           <w:sz w:val="24"/>
           <w:szCs w:val="24"/>
+          <w:rtl/>
         </w:rPr>
       </w:pPr>
     </w:p>
@@ -656,6 +657,7 @@
           <w:rFonts w:cs="B Mitra"/>
           <w:sz w:val="24"/>
           <w:szCs w:val="24"/>
+          <w:rtl/>
         </w:rPr>
       </w:pPr>
     </w:p>
@@ -666,6 +668,7 @@
           <w:rFonts w:cs="B Mitra"/>
           <w:sz w:val="24"/>
           <w:szCs w:val="24"/>
+          <w:rtl/>
         </w:rPr>
       </w:pPr>
     </w:p>
@@ -676,6 +679,7 @@
           <w:rFonts w:cs="B Mitra"/>
           <w:sz w:val="24"/>
           <w:szCs w:val="24"/>
+          <w:rtl/>
         </w:rPr>
       </w:pPr>
     </w:p>
@@ -686,6 +690,7 @@
           <w:rFonts w:cs="B Mitra"/>
           <w:sz w:val="24"/>
           <w:szCs w:val="24"/>
+          <w:rtl/>
         </w:rPr>
       </w:pPr>
     </w:p>
@@ -696,6 +701,40 @@
           <w:rFonts w:cs="B Mitra"/>
           <w:sz w:val="24"/>
           <w:szCs w:val="24"/>
+          <w:rtl/>
+        </w:rPr>
+      </w:pPr>
+    </w:p>
+    <w:p>
+      <w:pPr>
+        <w:bidi/>
+        <w:rPr>
+          <w:rFonts w:cs="B Mitra"/>
+          <w:sz w:val="24"/>
+          <w:szCs w:val="24"/>
+          <w:rtl/>
+        </w:rPr>
+      </w:pPr>
+    </w:p>
+    <w:p>
+      <w:pPr>
+        <w:bidi/>
+        <w:rPr>
+          <w:rFonts w:cs="B Mitra"/>
+          <w:sz w:val="24"/>
+          <w:szCs w:val="24"/>
+          <w:rtl/>
+        </w:rPr>
+      </w:pPr>
+    </w:p>
+    <w:p>
+      <w:pPr>
+        <w:bidi/>
+        <w:rPr>
+          <w:rFonts w:cs="B Mitra"/>
+          <w:sz w:val="24"/>
+          <w:szCs w:val="24"/>
+          <w:rtl/>
         </w:rPr>
       </w:pPr>
     </w:p>
@@ -723,9 +762,10 @@
             <w:pPr>
               <w:bidi/>
               <w:rPr>
-                <w:rFonts w:cs="B Nazanin"/>
-                <w:sz w:val="24"/>
-                <w:szCs w:val="24"/>
+                <w:rFonts w:cs="B Nazanin" w:hint="cs"/>
+                <w:sz w:val="24"/>
+                <w:szCs w:val="24"/>
+                <w:rtl/>
               </w:rPr>
             </w:pPr>
             <w:r>
@@ -735,7 +775,6 @@
                 <w:szCs w:val="24"/>
                 <w:rtl/>
               </w:rPr>
-              <w:lastRenderedPageBreak/>
               <w:t>نام مورد کاربرد</w:t>
             </w:r>
             <w:r>
@@ -762,52 +801,7 @@
                 <w:szCs w:val="24"/>
                 <w:rtl/>
               </w:rPr>
-              <w:t xml:space="preserve">سفارش </w:t>
-            </w:r>
-            <w:r>
-              <w:rPr>
-                <w:rFonts w:cs="B Nazanin" w:hint="cs"/>
-                <w:sz w:val="24"/>
-                <w:szCs w:val="24"/>
-                <w:rtl/>
-              </w:rPr>
-              <w:t>پیش بینی زمان تحویل</w:t>
-            </w:r>
-            <w:r>
-              <w:rPr>
-                <w:rFonts w:cs="B Nazanin" w:hint="cs"/>
-                <w:sz w:val="24"/>
-                <w:szCs w:val="24"/>
-                <w:rtl/>
-              </w:rPr>
-              <w:t xml:space="preserve">: </w:t>
-            </w:r>
-            <w:r>
-              <w:rPr>
-                <w:rFonts w:cs="B Nazanin" w:hint="cs"/>
-                <w:sz w:val="24"/>
-                <w:szCs w:val="24"/>
-                <w:rtl/>
-              </w:rPr>
-              <w:t>انصراف</w:t>
-            </w:r>
-            <w:r>
-              <w:rPr>
-                <w:rFonts w:cs="B Nazanin" w:hint="cs"/>
-                <w:sz w:val="24"/>
-                <w:szCs w:val="24"/>
-                <w:rtl/>
-              </w:rPr>
-              <w:t xml:space="preserve"> از </w:t>
-            </w:r>
-            <w:r>
-              <w:rPr>
-                <w:rFonts w:cs="B Nazanin" w:hint="cs"/>
-                <w:sz w:val="24"/>
-                <w:szCs w:val="24"/>
-                <w:rtl/>
-              </w:rPr>
-              <w:t>پیش بینی زمان تحویل</w:t>
+              <w:t>پیش بینی قیمت</w:t>
             </w:r>
           </w:p>
         </w:tc>
@@ -885,52 +879,25 @@
                 <w:szCs w:val="24"/>
                 <w:rtl/>
               </w:rPr>
-              <w:t>مدیر سیستم</w:t>
-            </w:r>
-            <w:r>
-              <w:rPr>
-                <w:rFonts w:cs="B Nazanin" w:hint="cs"/>
-                <w:sz w:val="24"/>
-                <w:szCs w:val="24"/>
-                <w:rtl/>
-              </w:rPr>
-              <w:t xml:space="preserve"> </w:t>
-            </w:r>
-            <w:r>
-              <w:rPr>
-                <w:rFonts w:cs="B Nazanin" w:hint="cs"/>
-                <w:sz w:val="24"/>
-                <w:szCs w:val="24"/>
-                <w:rtl/>
-              </w:rPr>
-              <w:t xml:space="preserve">از </w:t>
-            </w:r>
-            <w:r>
-              <w:rPr>
-                <w:rFonts w:cs="B Nazanin" w:hint="cs"/>
-                <w:sz w:val="24"/>
-                <w:szCs w:val="24"/>
-                <w:rtl/>
-              </w:rPr>
-              <w:t>پیش بینی زمان تحویل</w:t>
-            </w:r>
-            <w:r>
-              <w:rPr>
-                <w:rFonts w:cs="B Nazanin" w:hint="cs"/>
-                <w:sz w:val="24"/>
-                <w:szCs w:val="24"/>
-                <w:rtl/>
-              </w:rPr>
-              <w:t xml:space="preserve"> </w:t>
-            </w:r>
-            <w:r>
-              <w:rPr>
-                <w:rFonts w:cs="B Nazanin" w:hint="cs"/>
-                <w:sz w:val="24"/>
-                <w:szCs w:val="24"/>
-                <w:rtl/>
-              </w:rPr>
-              <w:t>انصراف میدهد.</w:t>
+              <w:t xml:space="preserve">مدیر سیستم میتواند </w:t>
+            </w:r>
+            <w:r>
+              <w:rPr>
+                <w:rFonts w:cs="B Nazanin" w:hint="cs"/>
+                <w:sz w:val="24"/>
+                <w:szCs w:val="24"/>
+                <w:rtl/>
+              </w:rPr>
+              <w:t>قیمت</w:t>
+            </w:r>
+            <w:r>
+              <w:rPr>
+                <w:rFonts w:cs="B Nazanin" w:hint="cs"/>
+                <w:sz w:val="24"/>
+                <w:szCs w:val="24"/>
+                <w:rtl/>
+              </w:rPr>
+              <w:t xml:space="preserve"> محصولات مشابه را تخمین بزند.</w:t>
             </w:r>
           </w:p>
         </w:tc>
@@ -1047,16 +1014,7 @@
                 <w:szCs w:val="24"/>
                 <w:rtl/>
               </w:rPr>
-              <w:t>مدیر سیستم</w:t>
-            </w:r>
-            <w:r>
-              <w:rPr>
-                <w:rFonts w:cs="B Nazanin" w:hint="cs"/>
-                <w:sz w:val="24"/>
-                <w:szCs w:val="24"/>
-                <w:rtl/>
-              </w:rPr>
-              <w:t xml:space="preserve"> گزینه انصراف را انتخاب کرده باشد.</w:t>
+              <w:t>کاربر به عنوان مدیر سیستم وارد سیستم شده باشد.</w:t>
             </w:r>
           </w:p>
         </w:tc>
@@ -1093,7 +1051,7 @@
               <w:pStyle w:val="ListParagraph"/>
               <w:numPr>
                 <w:ilvl w:val="0"/>
-                <w:numId w:val="4"/>
+                <w:numId w:val="12"/>
               </w:numPr>
               <w:bidi/>
               <w:rPr>
@@ -1109,34 +1067,25 @@
                 <w:szCs w:val="24"/>
                 <w:rtl/>
               </w:rPr>
-              <w:t xml:space="preserve">روند جایگزین هر زمانی که </w:t>
-            </w:r>
-            <w:r>
-              <w:rPr>
-                <w:rFonts w:cs="B Nazanin" w:hint="cs"/>
-                <w:sz w:val="24"/>
-                <w:szCs w:val="24"/>
-                <w:rtl/>
-              </w:rPr>
-              <w:t xml:space="preserve">مدیر از </w:t>
-            </w:r>
-            <w:r>
-              <w:rPr>
-                <w:rFonts w:cs="B Nazanin" w:hint="cs"/>
-                <w:sz w:val="24"/>
-                <w:szCs w:val="24"/>
-                <w:rtl/>
-              </w:rPr>
-              <w:t>پیش بینی زمان تحویل</w:t>
-            </w:r>
-            <w:r>
-              <w:rPr>
-                <w:rFonts w:cs="B Nazanin" w:hint="cs"/>
-                <w:sz w:val="24"/>
-                <w:szCs w:val="24"/>
-                <w:rtl/>
-              </w:rPr>
-              <w:t xml:space="preserve"> انصراف دهد انجام می شود.</w:t>
+              <w:t>این مورد کاربرد زمانی اجرا می شود که مدیر سیستم "</w:t>
+            </w:r>
+            <w:r>
+              <w:rPr>
+                <w:rFonts w:cs="B Nazanin" w:hint="cs"/>
+                <w:sz w:val="24"/>
+                <w:szCs w:val="24"/>
+                <w:rtl/>
+              </w:rPr>
+              <w:t>پیش بینی قیمت</w:t>
+            </w:r>
+            <w:r>
+              <w:rPr>
+                <w:rFonts w:cs="B Nazanin" w:hint="cs"/>
+                <w:sz w:val="24"/>
+                <w:szCs w:val="24"/>
+                <w:rtl/>
+              </w:rPr>
+              <w:t xml:space="preserve">" را انتخاب میکند. </w:t>
             </w:r>
           </w:p>
           <w:p>
@@ -1144,14 +1093,13 @@
               <w:pStyle w:val="ListParagraph"/>
               <w:numPr>
                 <w:ilvl w:val="0"/>
-                <w:numId w:val="4"/>
+                <w:numId w:val="12"/>
               </w:numPr>
               <w:bidi/>
               <w:rPr>
                 <w:rFonts w:cs="B Nazanin"/>
                 <w:sz w:val="24"/>
                 <w:szCs w:val="24"/>
-                <w:rtl/>
               </w:rPr>
             </w:pPr>
             <w:r>
@@ -1161,34 +1109,110 @@
                 <w:szCs w:val="24"/>
                 <w:rtl/>
               </w:rPr>
-              <w:t xml:space="preserve">سیستم از قسمت </w:t>
-            </w:r>
-            <w:r>
-              <w:rPr>
-                <w:rFonts w:cs="B Nazanin" w:hint="cs"/>
-                <w:sz w:val="24"/>
-                <w:szCs w:val="24"/>
-                <w:rtl/>
-              </w:rPr>
-              <w:t>پیش بینی زمان تحویل</w:t>
-            </w:r>
-            <w:r>
-              <w:rPr>
-                <w:rFonts w:cs="B Nazanin" w:hint="cs"/>
-                <w:sz w:val="24"/>
-                <w:szCs w:val="24"/>
-                <w:rtl/>
-              </w:rPr>
-              <w:t xml:space="preserve"> </w:t>
-            </w:r>
-            <w:r>
-              <w:rPr>
-                <w:rFonts w:cs="B Nazanin" w:hint="cs"/>
-                <w:sz w:val="24"/>
-                <w:szCs w:val="24"/>
-                <w:rtl/>
-              </w:rPr>
-              <w:t>خارج می شود.</w:t>
+              <w:t>مدیر سیستم محصول مورد نظر را اتخاب می کند.</w:t>
+            </w:r>
+          </w:p>
+          <w:p>
+            <w:pPr>
+              <w:pStyle w:val="ListParagraph"/>
+              <w:numPr>
+                <w:ilvl w:val="0"/>
+                <w:numId w:val="12"/>
+              </w:numPr>
+              <w:bidi/>
+              <w:rPr>
+                <w:rFonts w:cs="B Nazanin" w:hint="cs"/>
+                <w:sz w:val="24"/>
+                <w:szCs w:val="24"/>
+              </w:rPr>
+            </w:pPr>
+            <w:r>
+              <w:rPr>
+                <w:rFonts w:cs="B Nazanin"/>
+                <w:sz w:val="24"/>
+                <w:szCs w:val="24"/>
+                <w:rtl/>
+              </w:rPr>
+              <w:t>شامل (جستجو در س</w:t>
+            </w:r>
+            <w:r>
+              <w:rPr>
+                <w:rFonts w:cs="B Nazanin" w:hint="cs"/>
+                <w:sz w:val="24"/>
+                <w:szCs w:val="24"/>
+                <w:rtl/>
+              </w:rPr>
+              <w:t>ی</w:t>
+            </w:r>
+            <w:r>
+              <w:rPr>
+                <w:rFonts w:cs="B Nazanin" w:hint="eastAsia"/>
+                <w:sz w:val="24"/>
+                <w:szCs w:val="24"/>
+                <w:rtl/>
+              </w:rPr>
+              <w:t>ستم</w:t>
+            </w:r>
+            <w:r>
+              <w:rPr>
+                <w:rFonts w:cs="B Nazanin"/>
+                <w:sz w:val="24"/>
+                <w:szCs w:val="24"/>
+                <w:rtl/>
+              </w:rPr>
+              <w:t>)</w:t>
+            </w:r>
+            <w:r>
+              <w:rPr>
+                <w:rFonts w:cs="B Nazanin" w:hint="cs"/>
+                <w:sz w:val="24"/>
+                <w:szCs w:val="24"/>
+                <w:rtl/>
+              </w:rPr>
+              <w:t>: محصولات مشابه هم از جنبه زنجیره تامین و هم از جنبه زنجیره تحویل بررسی میشنود.</w:t>
+            </w:r>
+          </w:p>
+          <w:p>
+            <w:pPr>
+              <w:pStyle w:val="ListParagraph"/>
+              <w:numPr>
+                <w:ilvl w:val="0"/>
+                <w:numId w:val="12"/>
+              </w:numPr>
+              <w:bidi/>
+              <w:rPr>
+                <w:rFonts w:cs="B Nazanin"/>
+                <w:sz w:val="24"/>
+                <w:szCs w:val="24"/>
+                <w:rtl/>
+              </w:rPr>
+            </w:pPr>
+            <w:r>
+              <w:rPr>
+                <w:rFonts w:cs="B Nazanin" w:hint="cs"/>
+                <w:sz w:val="24"/>
+                <w:szCs w:val="24"/>
+                <w:rtl/>
+              </w:rPr>
+              <w:t xml:space="preserve">سیستم </w:t>
+            </w:r>
+            <w:r>
+              <w:rPr>
+                <w:rFonts w:cs="B Nazanin" w:hint="cs"/>
+                <w:sz w:val="24"/>
+                <w:szCs w:val="24"/>
+                <w:rtl/>
+              </w:rPr>
+              <w:t>قیمت</w:t>
+            </w:r>
+            <w:r>
+              <w:rPr>
+                <w:rFonts w:cs="B Nazanin" w:hint="cs"/>
+                <w:sz w:val="24"/>
+                <w:szCs w:val="24"/>
+                <w:rtl/>
+              </w:rPr>
+              <w:t xml:space="preserve"> محصول را به مدیریت اعلام میکند.</w:t>
             </w:r>
           </w:p>
         </w:tc>
@@ -1237,21 +1261,148 @@
                 <w:szCs w:val="24"/>
                 <w:rtl/>
               </w:rPr>
-              <w:t xml:space="preserve">خروج از </w:t>
-            </w:r>
-            <w:r>
-              <w:rPr>
-                <w:rFonts w:cs="B Nazanin" w:hint="cs"/>
-                <w:sz w:val="24"/>
-                <w:szCs w:val="24"/>
-                <w:rtl/>
-              </w:rPr>
-              <w:t>پیش بینی زمان تحویل</w:t>
+              <w:t xml:space="preserve">مدیریت </w:t>
+            </w:r>
+            <w:r>
+              <w:rPr>
+                <w:rFonts w:cs="B Nazanin" w:hint="cs"/>
+                <w:sz w:val="24"/>
+                <w:szCs w:val="24"/>
+                <w:rtl/>
+              </w:rPr>
+              <w:t>قیمت</w:t>
+            </w:r>
+            <w:r>
+              <w:rPr>
+                <w:rFonts w:cs="B Nazanin" w:hint="cs"/>
+                <w:sz w:val="24"/>
+                <w:szCs w:val="24"/>
+                <w:rtl/>
+              </w:rPr>
+              <w:t xml:space="preserve"> محصول را تخمین میزند.</w:t>
+            </w:r>
+          </w:p>
+        </w:tc>
+      </w:tr>
+      <w:tr>
+        <w:trPr>
+          <w:trHeight w:val="620"/>
+        </w:trPr>
+        <w:tc>
+          <w:tcPr>
+            <w:tcW w:w="6570" w:type="dxa"/>
+            <w:vAlign w:val="center"/>
+          </w:tcPr>
+          <w:p>
+            <w:pPr>
+              <w:bidi/>
+              <w:rPr>
+                <w:rFonts w:cs="B Nazanin"/>
+                <w:sz w:val="24"/>
+                <w:szCs w:val="24"/>
+                <w:rtl/>
+              </w:rPr>
+            </w:pPr>
+            <w:r>
+              <w:rPr>
+                <w:rFonts w:cs="B Nazanin" w:hint="cs"/>
+                <w:sz w:val="24"/>
+                <w:szCs w:val="24"/>
+                <w:rtl/>
+              </w:rPr>
+              <w:t xml:space="preserve">روند جایگزین: </w:t>
+            </w:r>
+          </w:p>
+          <w:p>
+            <w:pPr>
+              <w:bidi/>
+              <w:rPr>
+                <w:rFonts w:cs="B Nazanin"/>
+                <w:sz w:val="24"/>
+                <w:szCs w:val="24"/>
+              </w:rPr>
+            </w:pPr>
+            <w:r>
+              <w:rPr>
+                <w:rFonts w:cs="B Nazanin" w:hint="cs"/>
+                <w:sz w:val="24"/>
+                <w:szCs w:val="24"/>
+                <w:rtl/>
+              </w:rPr>
+              <w:t xml:space="preserve">انصراف از پیش بینی </w:t>
+            </w:r>
+            <w:r>
+              <w:rPr>
+                <w:rFonts w:cs="B Nazanin" w:hint="cs"/>
+                <w:sz w:val="24"/>
+                <w:szCs w:val="24"/>
+                <w:rtl/>
+              </w:rPr>
+              <w:t>قیمت</w:t>
+            </w:r>
+            <w:r>
+              <w:rPr>
+                <w:rFonts w:cs="B Nazanin" w:hint="cs"/>
+                <w:sz w:val="24"/>
+                <w:szCs w:val="24"/>
+                <w:rtl/>
+              </w:rPr>
+              <w:t>.</w:t>
             </w:r>
           </w:p>
         </w:tc>
       </w:tr>
     </w:tbl>
+    <w:p>
+      <w:pPr>
+        <w:bidi/>
+        <w:rPr>
+          <w:rFonts w:cs="B Mitra"/>
+          <w:sz w:val="24"/>
+          <w:szCs w:val="24"/>
+        </w:rPr>
+      </w:pPr>
+    </w:p>
+    <w:p>
+      <w:pPr>
+        <w:bidi/>
+        <w:rPr>
+          <w:rFonts w:cs="B Mitra"/>
+          <w:sz w:val="24"/>
+          <w:szCs w:val="24"/>
+        </w:rPr>
+      </w:pPr>
+    </w:p>
+    <w:p>
+      <w:pPr>
+        <w:bidi/>
+        <w:rPr>
+          <w:rFonts w:cs="B Mitra"/>
+          <w:sz w:val="24"/>
+          <w:szCs w:val="24"/>
+        </w:rPr>
+      </w:pPr>
+    </w:p>
+    <w:p>
+      <w:pPr>
+        <w:bidi/>
+        <w:rPr>
+          <w:rFonts w:cs="B Mitra"/>
+          <w:sz w:val="24"/>
+          <w:szCs w:val="24"/>
+        </w:rPr>
+      </w:pPr>
+    </w:p>
+    <w:p>
+      <w:pPr>
+        <w:bidi/>
+        <w:rPr>
+          <w:rFonts w:cs="B Mitra"/>
+          <w:sz w:val="24"/>
+          <w:szCs w:val="24"/>
+        </w:rPr>
+      </w:pPr>
+    </w:p>
     <w:p>
       <w:pPr>
         <w:bidi/>
@@ -1282,114 +1433,8 @@
           <w:rtl/>
         </w:rPr>
       </w:pPr>
-    </w:p>
-    <w:p>
-      <w:pPr>
-        <w:bidi/>
-        <w:rPr>
-          <w:rFonts w:cs="B Mitra"/>
-          <w:sz w:val="24"/>
-          <w:szCs w:val="24"/>
-        </w:rPr>
-      </w:pPr>
-    </w:p>
-    <w:p>
-      <w:pPr>
-        <w:bidi/>
-        <w:rPr>
-          <w:rFonts w:cs="B Mitra"/>
-          <w:sz w:val="24"/>
-          <w:szCs w:val="24"/>
-        </w:rPr>
-      </w:pPr>
-    </w:p>
-    <w:p>
-      <w:pPr>
-        <w:bidi/>
-        <w:rPr>
-          <w:rFonts w:cs="B Mitra"/>
-          <w:sz w:val="24"/>
-          <w:szCs w:val="24"/>
-          <w:rtl/>
-        </w:rPr>
-      </w:pPr>
-    </w:p>
-    <w:p>
-      <w:pPr>
-        <w:bidi/>
-        <w:rPr>
-          <w:rFonts w:cs="B Mitra"/>
-          <w:sz w:val="24"/>
-          <w:szCs w:val="24"/>
-          <w:rtl/>
-        </w:rPr>
-      </w:pPr>
-    </w:p>
-    <w:p>
-      <w:pPr>
-        <w:bidi/>
-        <w:rPr>
-          <w:rFonts w:cs="B Mitra"/>
-          <w:sz w:val="24"/>
-          <w:szCs w:val="24"/>
-          <w:rtl/>
-        </w:rPr>
-      </w:pPr>
-    </w:p>
-    <w:p>
-      <w:pPr>
-        <w:bidi/>
-        <w:rPr>
-          <w:rFonts w:cs="B Mitra"/>
-          <w:sz w:val="24"/>
-          <w:szCs w:val="24"/>
-          <w:rtl/>
-        </w:rPr>
-      </w:pPr>
-    </w:p>
-    <w:p>
-      <w:pPr>
-        <w:bidi/>
-        <w:rPr>
-          <w:rFonts w:cs="B Mitra"/>
-          <w:sz w:val="24"/>
-          <w:szCs w:val="24"/>
-          <w:rtl/>
-        </w:rPr>
-      </w:pPr>
-    </w:p>
-    <w:p>
-      <w:pPr>
-        <w:bidi/>
-        <w:rPr>
-          <w:rFonts w:cs="B Mitra"/>
-          <w:sz w:val="24"/>
-          <w:szCs w:val="24"/>
-          <w:rtl/>
-        </w:rPr>
-      </w:pPr>
-    </w:p>
-    <w:p>
-      <w:pPr>
-        <w:bidi/>
-        <w:rPr>
-          <w:rFonts w:cs="B Mitra"/>
-          <w:sz w:val="24"/>
-          <w:szCs w:val="24"/>
-          <w:rtl/>
-        </w:rPr>
-      </w:pPr>
-    </w:p>
-    <w:p>
-      <w:pPr>
-        <w:bidi/>
-        <w:rPr>
-          <w:rFonts w:cs="B Mitra"/>
-          <w:sz w:val="24"/>
-          <w:szCs w:val="24"/>
-          <w:rtl/>
-        </w:rPr>
-      </w:pPr>
+      <w:bookmarkStart w:id="0" w:name="_GoBack"/>
+      <w:bookmarkEnd w:id="0"/>
     </w:p>
     <w:p>
       <w:pPr>
@@ -1439,7 +1484,6 @@
                 <w:szCs w:val="24"/>
                 <w:rtl/>
               </w:rPr>
-              <w:lastRenderedPageBreak/>
               <w:t>نام مورد کاربرد</w:t>
             </w:r>
             <w:r>
@@ -1466,7 +1510,7 @@
                 <w:szCs w:val="24"/>
                 <w:rtl/>
               </w:rPr>
-              <w:t>پیش بینی قیمت</w:t>
+              <w:t>پیش بینی حداقل و حداکثر موجودی</w:t>
             </w:r>
           </w:p>
         </w:tc>
@@ -1544,25 +1588,25 @@
                 <w:szCs w:val="24"/>
                 <w:rtl/>
               </w:rPr>
-              <w:t xml:space="preserve">مدیر سیستم میتواند </w:t>
-            </w:r>
-            <w:r>
-              <w:rPr>
-                <w:rFonts w:cs="B Nazanin" w:hint="cs"/>
-                <w:sz w:val="24"/>
-                <w:szCs w:val="24"/>
-                <w:rtl/>
-              </w:rPr>
-              <w:t>قیمت</w:t>
-            </w:r>
-            <w:r>
-              <w:rPr>
-                <w:rFonts w:cs="B Nazanin" w:hint="cs"/>
-                <w:sz w:val="24"/>
-                <w:szCs w:val="24"/>
-                <w:rtl/>
-              </w:rPr>
-              <w:t xml:space="preserve"> محصولات مشابه را تخمین بزند.</w:t>
+              <w:t>مدیر سیستم میتواند حداقل و حداکثر موجودی</w:t>
+            </w:r>
+            <w:r>
+              <w:rPr>
+                <w:rFonts w:cs="B Nazanin" w:hint="cs"/>
+                <w:sz w:val="24"/>
+                <w:szCs w:val="24"/>
+                <w:rtl/>
+              </w:rPr>
+              <w:t xml:space="preserve"> </w:t>
+            </w:r>
+            <w:r>
+              <w:rPr>
+                <w:rFonts w:cs="B Nazanin" w:hint="cs"/>
+                <w:sz w:val="24"/>
+                <w:szCs w:val="24"/>
+                <w:rtl/>
+              </w:rPr>
+              <w:t>محصولات مشابه را تخمین بزند.</w:t>
             </w:r>
           </w:p>
         </w:tc>
@@ -1716,7 +1760,7 @@
               <w:pStyle w:val="ListParagraph"/>
               <w:numPr>
                 <w:ilvl w:val="0"/>
-                <w:numId w:val="12"/>
+                <w:numId w:val="14"/>
               </w:numPr>
               <w:bidi/>
               <w:rPr>
@@ -1732,16 +1776,25 @@
                 <w:szCs w:val="24"/>
                 <w:rtl/>
               </w:rPr>
-              <w:t>این مورد کاربرد زمانی اجرا می شود که مدیر سیستم "</w:t>
-            </w:r>
-            <w:r>
-              <w:rPr>
-                <w:rFonts w:cs="B Nazanin" w:hint="cs"/>
-                <w:sz w:val="24"/>
-                <w:szCs w:val="24"/>
-                <w:rtl/>
-              </w:rPr>
-              <w:t>پیش بینی قیمت</w:t>
+              <w:t xml:space="preserve">این مورد کاربرد زمانی اجرا می شود که مدیر سیستم "پیش بینی </w:t>
+            </w:r>
+            <w:r>
+              <w:rPr>
+                <w:rFonts w:cs="B Nazanin" w:hint="cs"/>
+                <w:sz w:val="24"/>
+                <w:szCs w:val="24"/>
+                <w:rtl/>
+              </w:rPr>
+              <w:t>حداقل و حداکثر موجودی</w:t>
+            </w:r>
+            <w:r>
+              <w:rPr>
+                <w:rFonts w:cs="B Nazanin" w:hint="cs"/>
+                <w:sz w:val="24"/>
+                <w:szCs w:val="24"/>
+                <w:rtl/>
+              </w:rPr>
+              <w:t xml:space="preserve"> </w:t>
             </w:r>
             <w:r>
               <w:rPr>
@@ -1758,7 +1811,7 @@
               <w:pStyle w:val="ListParagraph"/>
               <w:numPr>
                 <w:ilvl w:val="0"/>
-                <w:numId w:val="12"/>
+                <w:numId w:val="14"/>
               </w:numPr>
               <w:bidi/>
               <w:rPr>
@@ -1782,7 +1835,7 @@
               <w:pStyle w:val="ListParagraph"/>
               <w:numPr>
                 <w:ilvl w:val="0"/>
-                <w:numId w:val="12"/>
+                <w:numId w:val="14"/>
               </w:numPr>
               <w:bidi/>
               <w:rPr>
@@ -1834,7 +1887,25 @@
                 <w:szCs w:val="24"/>
                 <w:rtl/>
               </w:rPr>
-              <w:t>: محصولات مشابه هم از جنبه زنجیره تامین و هم از جنبه زنجیره تحویل بررسی میشنود.</w:t>
+              <w:t xml:space="preserve">: </w:t>
+            </w:r>
+            <w:r>
+              <w:rPr>
+                <w:rFonts w:cs="B Nazanin" w:hint="cs"/>
+                <w:sz w:val="24"/>
+                <w:szCs w:val="24"/>
+                <w:rtl/>
+              </w:rPr>
+              <w:t xml:space="preserve">موجودی </w:t>
+            </w:r>
+            <w:r>
+              <w:rPr>
+                <w:rFonts w:cs="B Nazanin" w:hint="cs"/>
+                <w:sz w:val="24"/>
+                <w:szCs w:val="24"/>
+                <w:rtl/>
+              </w:rPr>
+              <w:t>محصولات مشابه بررسی میشنود.</w:t>
             </w:r>
           </w:p>
           <w:p>
@@ -1842,7 +1913,7 @@
               <w:pStyle w:val="ListParagraph"/>
               <w:numPr>
                 <w:ilvl w:val="0"/>
-                <w:numId w:val="12"/>
+                <w:numId w:val="14"/>
               </w:numPr>
               <w:bidi/>
               <w:rPr>
@@ -1859,25 +1930,25 @@
                 <w:szCs w:val="24"/>
                 <w:rtl/>
               </w:rPr>
-              <w:t xml:space="preserve">سیستم </w:t>
-            </w:r>
-            <w:r>
-              <w:rPr>
-                <w:rFonts w:cs="B Nazanin" w:hint="cs"/>
-                <w:sz w:val="24"/>
-                <w:szCs w:val="24"/>
-                <w:rtl/>
-              </w:rPr>
-              <w:t>قیمت</w:t>
-            </w:r>
-            <w:r>
-              <w:rPr>
-                <w:rFonts w:cs="B Nazanin" w:hint="cs"/>
-                <w:sz w:val="24"/>
-                <w:szCs w:val="24"/>
-                <w:rtl/>
-              </w:rPr>
-              <w:t xml:space="preserve"> محصول را به مدیریت اعلام میکند.</w:t>
+              <w:t>سیستم حداقل و حداکثر موجودی</w:t>
+            </w:r>
+            <w:r>
+              <w:rPr>
+                <w:rFonts w:cs="B Nazanin" w:hint="cs"/>
+                <w:sz w:val="24"/>
+                <w:szCs w:val="24"/>
+                <w:rtl/>
+              </w:rPr>
+              <w:t xml:space="preserve"> </w:t>
+            </w:r>
+            <w:r>
+              <w:rPr>
+                <w:rFonts w:cs="B Nazanin" w:hint="cs"/>
+                <w:sz w:val="24"/>
+                <w:szCs w:val="24"/>
+                <w:rtl/>
+              </w:rPr>
+              <w:t>محصول را به مدیریت اعلام میکند.</w:t>
             </w:r>
           </w:p>
         </w:tc>
@@ -1926,25 +1997,25 @@
                 <w:szCs w:val="24"/>
                 <w:rtl/>
               </w:rPr>
-              <w:t xml:space="preserve">مدیریت </w:t>
-            </w:r>
-            <w:r>
-              <w:rPr>
-                <w:rFonts w:cs="B Nazanin" w:hint="cs"/>
-                <w:sz w:val="24"/>
-                <w:szCs w:val="24"/>
-                <w:rtl/>
-              </w:rPr>
-              <w:t>قیمت</w:t>
-            </w:r>
-            <w:r>
-              <w:rPr>
-                <w:rFonts w:cs="B Nazanin" w:hint="cs"/>
-                <w:sz w:val="24"/>
-                <w:szCs w:val="24"/>
-                <w:rtl/>
-              </w:rPr>
-              <w:t xml:space="preserve"> محصول را تخمین میزند.</w:t>
+              <w:t>مدیریت حداقل و حداکثر موجودی</w:t>
+            </w:r>
+            <w:r>
+              <w:rPr>
+                <w:rFonts w:cs="B Nazanin" w:hint="cs"/>
+                <w:sz w:val="24"/>
+                <w:szCs w:val="24"/>
+                <w:rtl/>
+              </w:rPr>
+              <w:t xml:space="preserve"> </w:t>
+            </w:r>
+            <w:r>
+              <w:rPr>
+                <w:rFonts w:cs="B Nazanin" w:hint="cs"/>
+                <w:sz w:val="24"/>
+                <w:szCs w:val="24"/>
+                <w:rtl/>
+              </w:rPr>
+              <w:t>محصول را تخمین میزند.</w:t>
             </w:r>
           </w:p>
         </w:tc>
@@ -1994,25 +2065,7 @@
                 <w:szCs w:val="24"/>
                 <w:rtl/>
               </w:rPr>
-              <w:t xml:space="preserve">انصراف از پیش بینی </w:t>
-            </w:r>
-            <w:r>
-              <w:rPr>
-                <w:rFonts w:cs="B Nazanin" w:hint="cs"/>
-                <w:sz w:val="24"/>
-                <w:szCs w:val="24"/>
-                <w:rtl/>
-              </w:rPr>
-              <w:t>قیمت</w:t>
-            </w:r>
-            <w:r>
-              <w:rPr>
-                <w:rFonts w:cs="B Nazanin" w:hint="cs"/>
-                <w:sz w:val="24"/>
-                <w:szCs w:val="24"/>
-                <w:rtl/>
-              </w:rPr>
-              <w:t>.</w:t>
+              <w:t>انصراف از پیش بینی حداقل و حداکثر موجودی.</w:t>
             </w:r>
           </w:p>
         </w:tc>
@@ -2048,1936 +2101,6 @@
         </w:rPr>
       </w:pPr>
     </w:p>
-    <w:p>
-      <w:pPr>
-        <w:bidi/>
-        <w:rPr>
-          <w:rFonts w:cs="B Mitra"/>
-          <w:sz w:val="24"/>
-          <w:szCs w:val="24"/>
-        </w:rPr>
-      </w:pPr>
-    </w:p>
-    <w:p>
-      <w:pPr>
-        <w:bidi/>
-        <w:rPr>
-          <w:rFonts w:cs="B Mitra"/>
-          <w:sz w:val="24"/>
-          <w:szCs w:val="24"/>
-        </w:rPr>
-      </w:pPr>
-    </w:p>
-    <w:p>
-      <w:pPr>
-        <w:bidi/>
-        <w:rPr>
-          <w:rFonts w:cs="B Mitra"/>
-          <w:sz w:val="24"/>
-          <w:szCs w:val="24"/>
-        </w:rPr>
-      </w:pPr>
-    </w:p>
-    <w:p>
-      <w:pPr>
-        <w:bidi/>
-        <w:rPr>
-          <w:rFonts w:cs="B Mitra"/>
-          <w:sz w:val="24"/>
-          <w:szCs w:val="24"/>
-        </w:rPr>
-      </w:pPr>
-    </w:p>
-    <w:p>
-      <w:pPr>
-        <w:bidi/>
-        <w:rPr>
-          <w:rFonts w:cs="B Mitra"/>
-          <w:sz w:val="24"/>
-          <w:szCs w:val="24"/>
-        </w:rPr>
-      </w:pPr>
-    </w:p>
-    <w:p>
-      <w:pPr>
-        <w:bidi/>
-        <w:rPr>
-          <w:rFonts w:cs="B Mitra"/>
-          <w:sz w:val="24"/>
-          <w:szCs w:val="24"/>
-        </w:rPr>
-      </w:pPr>
-    </w:p>
-    <w:p>
-      <w:pPr>
-        <w:bidi/>
-        <w:rPr>
-          <w:rFonts w:cs="B Mitra"/>
-          <w:sz w:val="24"/>
-          <w:szCs w:val="24"/>
-        </w:rPr>
-      </w:pPr>
-    </w:p>
-    <w:tbl>
-      <w:tblPr>
-        <w:tblStyle w:val="TableGrid"/>
-        <w:tblW w:w="0" w:type="auto"/>
-        <w:tblInd w:w="2804" w:type="dxa"/>
-        <w:tblLook w:val="04A0" w:firstRow="1" w:lastRow="0" w:firstColumn="1" w:lastColumn="0" w:noHBand="0" w:noVBand="1"/>
-      </w:tblPr>
-      <w:tblGrid>
-        <w:gridCol w:w="6546"/>
-      </w:tblGrid>
-      <w:tr>
-        <w:trPr>
-          <w:trHeight w:val="530"/>
-        </w:trPr>
-        <w:tc>
-          <w:tcPr>
-            <w:tcW w:w="6570" w:type="dxa"/>
-            <w:shd w:val="clear" w:color="auto" w:fill="C2D69B" w:themeFill="accent3" w:themeFillTint="99"/>
-            <w:vAlign w:val="center"/>
-          </w:tcPr>
-          <w:p>
-            <w:pPr>
-              <w:bidi/>
-              <w:rPr>
-                <w:rFonts w:cs="B Nazanin"/>
-                <w:sz w:val="24"/>
-                <w:szCs w:val="24"/>
-              </w:rPr>
-            </w:pPr>
-            <w:r>
-              <w:rPr>
-                <w:rFonts w:cs="B Nazanin" w:hint="cs"/>
-                <w:sz w:val="24"/>
-                <w:szCs w:val="24"/>
-                <w:rtl/>
-              </w:rPr>
-              <w:lastRenderedPageBreak/>
-              <w:t>نام مورد کاربرد</w:t>
-            </w:r>
-            <w:r>
-              <w:rPr>
-                <w:rFonts w:cs="B Nazanin"/>
-                <w:sz w:val="24"/>
-                <w:szCs w:val="24"/>
-              </w:rPr>
-              <w:t>:</w:t>
-            </w:r>
-            <w:r>
-              <w:rPr>
-                <w:rFonts w:cs="B Nazanin" w:hint="cs"/>
-                <w:sz w:val="24"/>
-                <w:szCs w:val="24"/>
-                <w:rtl/>
-              </w:rPr>
-              <w:t xml:space="preserve"> سفارش </w:t>
-            </w:r>
-            <w:r>
-              <w:rPr>
-                <w:rFonts w:cs="B Nazanin" w:hint="cs"/>
-                <w:sz w:val="24"/>
-                <w:szCs w:val="24"/>
-                <w:rtl/>
-              </w:rPr>
-              <w:t xml:space="preserve">پیش بینی </w:t>
-            </w:r>
-            <w:r>
-              <w:rPr>
-                <w:rFonts w:cs="B Nazanin" w:hint="cs"/>
-                <w:sz w:val="24"/>
-                <w:szCs w:val="24"/>
-                <w:rtl/>
-              </w:rPr>
-              <w:t>قیمت</w:t>
-            </w:r>
-            <w:r>
-              <w:rPr>
-                <w:rFonts w:cs="B Nazanin" w:hint="cs"/>
-                <w:sz w:val="24"/>
-                <w:szCs w:val="24"/>
-                <w:rtl/>
-              </w:rPr>
-              <w:t xml:space="preserve">: انصراف از </w:t>
-            </w:r>
-            <w:r>
-              <w:rPr>
-                <w:rFonts w:cs="B Nazanin" w:hint="cs"/>
-                <w:sz w:val="24"/>
-                <w:szCs w:val="24"/>
-                <w:rtl/>
-              </w:rPr>
-              <w:t xml:space="preserve">پیش بینی </w:t>
-            </w:r>
-            <w:r>
-              <w:rPr>
-                <w:rFonts w:cs="B Nazanin" w:hint="cs"/>
-                <w:sz w:val="24"/>
-                <w:szCs w:val="24"/>
-                <w:rtl/>
-              </w:rPr>
-              <w:t>قیمت</w:t>
-            </w:r>
-          </w:p>
-        </w:tc>
-      </w:tr>
-      <w:tr>
-        <w:trPr>
-          <w:trHeight w:val="530"/>
-        </w:trPr>
-        <w:tc>
-          <w:tcPr>
-            <w:tcW w:w="6570" w:type="dxa"/>
-            <w:vAlign w:val="center"/>
-          </w:tcPr>
-          <w:p>
-            <w:pPr>
-              <w:bidi/>
-              <w:rPr>
-                <w:rFonts w:cs="B Nazanin"/>
-                <w:sz w:val="24"/>
-                <w:szCs w:val="24"/>
-                <w:rtl/>
-              </w:rPr>
-            </w:pPr>
-            <w:r>
-              <w:rPr>
-                <w:rFonts w:cs="B Nazanin" w:hint="cs"/>
-                <w:sz w:val="24"/>
-                <w:szCs w:val="24"/>
-                <w:rtl/>
-              </w:rPr>
-              <w:t>شماره:</w:t>
-            </w:r>
-            <w:r>
-              <w:rPr>
-                <w:rFonts w:cs="B Nazanin"/>
-                <w:sz w:val="24"/>
-                <w:szCs w:val="24"/>
-              </w:rPr>
-              <w:t xml:space="preserve"> </w:t>
-            </w:r>
-          </w:p>
-        </w:tc>
-      </w:tr>
-      <w:tr>
-        <w:trPr>
-          <w:trHeight w:val="530"/>
-        </w:trPr>
-        <w:tc>
-          <w:tcPr>
-            <w:tcW w:w="6570" w:type="dxa"/>
-            <w:vAlign w:val="center"/>
-          </w:tcPr>
-          <w:p>
-            <w:pPr>
-              <w:bidi/>
-              <w:rPr>
-                <w:rFonts w:cs="B Nazanin"/>
-                <w:sz w:val="24"/>
-                <w:szCs w:val="24"/>
-              </w:rPr>
-            </w:pPr>
-            <w:r>
-              <w:rPr>
-                <w:rFonts w:cs="B Nazanin" w:hint="cs"/>
-                <w:sz w:val="24"/>
-                <w:szCs w:val="24"/>
-                <w:rtl/>
-              </w:rPr>
-              <w:t xml:space="preserve">توصیف: </w:t>
-            </w:r>
-            <w:r>
-              <w:rPr>
-                <w:rFonts w:cs="B Nazanin" w:hint="cs"/>
-                <w:sz w:val="24"/>
-                <w:szCs w:val="24"/>
-                <w:rtl/>
-              </w:rPr>
-              <w:t xml:space="preserve">مدیر سیستم از پیش بینی </w:t>
-            </w:r>
-            <w:r>
-              <w:rPr>
-                <w:rFonts w:cs="B Nazanin" w:hint="cs"/>
-                <w:sz w:val="24"/>
-                <w:szCs w:val="24"/>
-                <w:rtl/>
-              </w:rPr>
-              <w:t>قیمت</w:t>
-            </w:r>
-            <w:r>
-              <w:rPr>
-                <w:rFonts w:cs="B Nazanin" w:hint="cs"/>
-                <w:sz w:val="24"/>
-                <w:szCs w:val="24"/>
-                <w:rtl/>
-              </w:rPr>
-              <w:t xml:space="preserve"> انصراف میدهد.</w:t>
-            </w:r>
-          </w:p>
-        </w:tc>
-      </w:tr>
-      <w:tr>
-        <w:trPr>
-          <w:trHeight w:val="530"/>
-        </w:trPr>
-        <w:tc>
-          <w:tcPr>
-            <w:tcW w:w="6570" w:type="dxa"/>
-            <w:vAlign w:val="center"/>
-          </w:tcPr>
-          <w:p>
-            <w:pPr>
-              <w:bidi/>
-              <w:rPr>
-                <w:rFonts w:cs="B Nazanin"/>
-                <w:sz w:val="24"/>
-                <w:szCs w:val="24"/>
-              </w:rPr>
-            </w:pPr>
-            <w:r>
-              <w:rPr>
-                <w:rFonts w:cs="B Nazanin" w:hint="cs"/>
-                <w:sz w:val="24"/>
-                <w:szCs w:val="24"/>
-                <w:rtl/>
-              </w:rPr>
-              <w:t xml:space="preserve">کنشگر اصلی: </w:t>
-            </w:r>
-            <w:r>
-              <w:rPr>
-                <w:rFonts w:cs="B Nazanin" w:hint="cs"/>
-                <w:sz w:val="24"/>
-                <w:szCs w:val="24"/>
-                <w:rtl/>
-              </w:rPr>
-              <w:t>مدیر سیستم</w:t>
-            </w:r>
-          </w:p>
-        </w:tc>
-      </w:tr>
-      <w:tr>
-        <w:trPr>
-          <w:trHeight w:val="530"/>
-        </w:trPr>
-        <w:tc>
-          <w:tcPr>
-            <w:tcW w:w="6570" w:type="dxa"/>
-            <w:vAlign w:val="center"/>
-          </w:tcPr>
-          <w:p>
-            <w:pPr>
-              <w:bidi/>
-              <w:rPr>
-                <w:rFonts w:cs="B Nazanin"/>
-                <w:sz w:val="24"/>
-                <w:szCs w:val="24"/>
-              </w:rPr>
-            </w:pPr>
-            <w:r>
-              <w:rPr>
-                <w:rFonts w:cs="B Nazanin" w:hint="cs"/>
-                <w:sz w:val="24"/>
-                <w:szCs w:val="24"/>
-                <w:rtl/>
-              </w:rPr>
-              <w:t xml:space="preserve">کنشگر فرعی: </w:t>
-            </w:r>
-            <w:r>
-              <w:rPr>
-                <w:rFonts w:cs="B Nazanin" w:hint="cs"/>
-                <w:sz w:val="24"/>
-                <w:szCs w:val="24"/>
-                <w:rtl/>
-              </w:rPr>
-              <w:t>ندارد</w:t>
-            </w:r>
-          </w:p>
-        </w:tc>
-      </w:tr>
-      <w:tr>
-        <w:trPr>
-          <w:trHeight w:val="620"/>
-        </w:trPr>
-        <w:tc>
-          <w:tcPr>
-            <w:tcW w:w="6570" w:type="dxa"/>
-          </w:tcPr>
-          <w:p>
-            <w:pPr>
-              <w:bidi/>
-              <w:rPr>
-                <w:rFonts w:cs="B Nazanin"/>
-                <w:sz w:val="24"/>
-                <w:szCs w:val="24"/>
-                <w:rtl/>
-              </w:rPr>
-            </w:pPr>
-            <w:r>
-              <w:rPr>
-                <w:rFonts w:cs="B Nazanin" w:hint="cs"/>
-                <w:sz w:val="24"/>
-                <w:szCs w:val="24"/>
-                <w:rtl/>
-              </w:rPr>
-              <w:t xml:space="preserve">پیش شرط ها: </w:t>
-            </w:r>
-            <w:r>
-              <w:rPr>
-                <w:rFonts w:cs="B Nazanin" w:hint="cs"/>
-                <w:sz w:val="24"/>
-                <w:szCs w:val="24"/>
-                <w:rtl/>
-              </w:rPr>
-              <w:t>مدیر سیستم گزینه انصراف را انتخاب کرده باشد.</w:t>
-            </w:r>
-          </w:p>
-        </w:tc>
-      </w:tr>
-      <w:tr>
-        <w:trPr>
-          <w:trHeight w:val="1520"/>
-        </w:trPr>
-        <w:tc>
-          <w:tcPr>
-            <w:tcW w:w="6570" w:type="dxa"/>
-          </w:tcPr>
-          <w:p>
-            <w:pPr>
-              <w:bidi/>
-              <w:rPr>
-                <w:rFonts w:cs="B Nazanin"/>
-                <w:sz w:val="24"/>
-                <w:szCs w:val="24"/>
-              </w:rPr>
-            </w:pPr>
-            <w:r>
-              <w:rPr>
-                <w:rFonts w:cs="B Nazanin" w:hint="cs"/>
-                <w:sz w:val="24"/>
-                <w:szCs w:val="24"/>
-                <w:rtl/>
-              </w:rPr>
-              <w:t xml:space="preserve">روند اصلی: </w:t>
-            </w:r>
-          </w:p>
-          <w:p>
-            <w:pPr>
-              <w:pStyle w:val="ListParagraph"/>
-              <w:numPr>
-                <w:ilvl w:val="0"/>
-                <w:numId w:val="13"/>
-              </w:numPr>
-              <w:bidi/>
-              <w:rPr>
-                <w:rFonts w:cs="B Nazanin"/>
-                <w:sz w:val="24"/>
-                <w:szCs w:val="24"/>
-              </w:rPr>
-            </w:pPr>
-            <w:r>
-              <w:rPr>
-                <w:rFonts w:cs="B Nazanin" w:hint="cs"/>
-                <w:sz w:val="24"/>
-                <w:szCs w:val="24"/>
-                <w:rtl/>
-              </w:rPr>
-              <w:t xml:space="preserve">روند جایگزین هر زمانی که مدیر از پیش بینی </w:t>
-            </w:r>
-            <w:r>
-              <w:rPr>
-                <w:rFonts w:cs="B Nazanin" w:hint="cs"/>
-                <w:sz w:val="24"/>
-                <w:szCs w:val="24"/>
-                <w:rtl/>
-              </w:rPr>
-              <w:t>قیمت</w:t>
-            </w:r>
-            <w:r>
-              <w:rPr>
-                <w:rFonts w:cs="B Nazanin" w:hint="cs"/>
-                <w:sz w:val="24"/>
-                <w:szCs w:val="24"/>
-                <w:rtl/>
-              </w:rPr>
-              <w:t xml:space="preserve"> انصراف دهد انجام می شود.</w:t>
-            </w:r>
-          </w:p>
-          <w:p>
-            <w:pPr>
-              <w:pStyle w:val="ListParagraph"/>
-              <w:numPr>
-                <w:ilvl w:val="0"/>
-                <w:numId w:val="13"/>
-              </w:numPr>
-              <w:bidi/>
-              <w:rPr>
-                <w:rFonts w:cs="B Nazanin"/>
-                <w:sz w:val="24"/>
-                <w:szCs w:val="24"/>
-                <w:rtl/>
-              </w:rPr>
-            </w:pPr>
-            <w:r>
-              <w:rPr>
-                <w:rFonts w:cs="B Nazanin" w:hint="cs"/>
-                <w:sz w:val="24"/>
-                <w:szCs w:val="24"/>
-                <w:rtl/>
-              </w:rPr>
-              <w:t xml:space="preserve">سیستم از قسمت پیش بینی </w:t>
-            </w:r>
-            <w:r>
-              <w:rPr>
-                <w:rFonts w:cs="B Nazanin" w:hint="cs"/>
-                <w:sz w:val="24"/>
-                <w:szCs w:val="24"/>
-                <w:rtl/>
-              </w:rPr>
-              <w:t>قیمت</w:t>
-            </w:r>
-            <w:r>
-              <w:rPr>
-                <w:rFonts w:cs="B Nazanin" w:hint="cs"/>
-                <w:sz w:val="24"/>
-                <w:szCs w:val="24"/>
-                <w:rtl/>
-              </w:rPr>
-              <w:t xml:space="preserve"> خارج می شود.</w:t>
-            </w:r>
-          </w:p>
-        </w:tc>
-      </w:tr>
-      <w:tr>
-        <w:trPr>
-          <w:trHeight w:val="890"/>
-        </w:trPr>
-        <w:tc>
-          <w:tcPr>
-            <w:tcW w:w="6570" w:type="dxa"/>
-          </w:tcPr>
-          <w:p>
-            <w:pPr>
-              <w:bidi/>
-              <w:rPr>
-                <w:rFonts w:cs="B Nazanin"/>
-                <w:sz w:val="24"/>
-                <w:szCs w:val="24"/>
-                <w:rtl/>
-              </w:rPr>
-            </w:pPr>
-            <w:r>
-              <w:rPr>
-                <w:rFonts w:cs="B Nazanin" w:hint="cs"/>
-                <w:sz w:val="24"/>
-                <w:szCs w:val="24"/>
-                <w:rtl/>
-              </w:rPr>
-              <w:t xml:space="preserve">پس شرط ها: </w:t>
-            </w:r>
-          </w:p>
-          <w:p>
-            <w:pPr>
-              <w:bidi/>
-              <w:rPr>
-                <w:rFonts w:cs="B Nazanin"/>
-                <w:sz w:val="24"/>
-                <w:szCs w:val="24"/>
-              </w:rPr>
-            </w:pPr>
-            <w:r>
-              <w:rPr>
-                <w:rFonts w:cs="B Nazanin" w:hint="cs"/>
-                <w:sz w:val="24"/>
-                <w:szCs w:val="24"/>
-                <w:rtl/>
-              </w:rPr>
-              <w:t xml:space="preserve">خروج از پیش بینی </w:t>
-            </w:r>
-            <w:r>
-              <w:rPr>
-                <w:rFonts w:cs="B Nazanin" w:hint="cs"/>
-                <w:sz w:val="24"/>
-                <w:szCs w:val="24"/>
-                <w:rtl/>
-              </w:rPr>
-              <w:t>قیمت</w:t>
-            </w:r>
-          </w:p>
-        </w:tc>
-      </w:tr>
-    </w:tbl>
-    <w:p>
-      <w:pPr>
-        <w:bidi/>
-        <w:rPr>
-          <w:rFonts w:cs="B Mitra"/>
-          <w:sz w:val="24"/>
-          <w:szCs w:val="24"/>
-        </w:rPr>
-      </w:pPr>
-    </w:p>
-    <w:p>
-      <w:pPr>
-        <w:bidi/>
-        <w:rPr>
-          <w:rFonts w:cs="B Mitra"/>
-          <w:sz w:val="24"/>
-          <w:szCs w:val="24"/>
-        </w:rPr>
-      </w:pPr>
-    </w:p>
-    <w:p>
-      <w:pPr>
-        <w:bidi/>
-        <w:rPr>
-          <w:rFonts w:cs="B Mitra"/>
-          <w:sz w:val="24"/>
-          <w:szCs w:val="24"/>
-          <w:rtl/>
-        </w:rPr>
-      </w:pPr>
-    </w:p>
-    <w:p>
-      <w:pPr>
-        <w:bidi/>
-        <w:rPr>
-          <w:rFonts w:cs="B Mitra"/>
-          <w:sz w:val="24"/>
-          <w:szCs w:val="24"/>
-        </w:rPr>
-      </w:pPr>
-    </w:p>
-    <w:p>
-      <w:pPr>
-        <w:bidi/>
-        <w:rPr>
-          <w:rFonts w:cs="B Mitra"/>
-          <w:sz w:val="24"/>
-          <w:szCs w:val="24"/>
-        </w:rPr>
-      </w:pPr>
-    </w:p>
-    <w:p>
-      <w:pPr>
-        <w:bidi/>
-        <w:rPr>
-          <w:rFonts w:cs="B Mitra"/>
-          <w:sz w:val="24"/>
-          <w:szCs w:val="24"/>
-        </w:rPr>
-      </w:pPr>
-    </w:p>
-    <w:p>
-      <w:pPr>
-        <w:bidi/>
-        <w:rPr>
-          <w:rFonts w:cs="B Mitra"/>
-          <w:sz w:val="24"/>
-          <w:szCs w:val="24"/>
-        </w:rPr>
-      </w:pPr>
-    </w:p>
-    <w:p>
-      <w:pPr>
-        <w:bidi/>
-        <w:rPr>
-          <w:rFonts w:cs="B Mitra"/>
-          <w:sz w:val="24"/>
-          <w:szCs w:val="24"/>
-        </w:rPr>
-      </w:pPr>
-    </w:p>
-    <w:p>
-      <w:pPr>
-        <w:bidi/>
-        <w:rPr>
-          <w:rFonts w:cs="B Mitra"/>
-          <w:sz w:val="24"/>
-          <w:szCs w:val="24"/>
-        </w:rPr>
-      </w:pPr>
-    </w:p>
-    <w:p>
-      <w:pPr>
-        <w:bidi/>
-        <w:rPr>
-          <w:rFonts w:cs="B Mitra"/>
-          <w:sz w:val="24"/>
-          <w:szCs w:val="24"/>
-        </w:rPr>
-      </w:pPr>
-    </w:p>
-    <w:p>
-      <w:pPr>
-        <w:bidi/>
-        <w:rPr>
-          <w:rFonts w:cs="B Mitra"/>
-          <w:sz w:val="24"/>
-          <w:szCs w:val="24"/>
-        </w:rPr>
-      </w:pPr>
-    </w:p>
-    <w:p>
-      <w:pPr>
-        <w:bidi/>
-        <w:rPr>
-          <w:rFonts w:cs="B Mitra"/>
-          <w:sz w:val="24"/>
-          <w:szCs w:val="24"/>
-          <w:rtl/>
-        </w:rPr>
-      </w:pPr>
-    </w:p>
-    <w:p>
-      <w:pPr>
-        <w:bidi/>
-        <w:rPr>
-          <w:rFonts w:cs="B Mitra"/>
-          <w:sz w:val="24"/>
-          <w:szCs w:val="24"/>
-          <w:rtl/>
-        </w:rPr>
-      </w:pPr>
-    </w:p>
-    <w:p>
-      <w:pPr>
-        <w:bidi/>
-        <w:rPr>
-          <w:rFonts w:cs="B Mitra"/>
-          <w:sz w:val="24"/>
-          <w:szCs w:val="24"/>
-          <w:rtl/>
-        </w:rPr>
-      </w:pPr>
-    </w:p>
-    <w:tbl>
-      <w:tblPr>
-        <w:tblStyle w:val="TableGrid"/>
-        <w:tblW w:w="0" w:type="auto"/>
-        <w:tblInd w:w="2804" w:type="dxa"/>
-        <w:tblLook w:val="04A0" w:firstRow="1" w:lastRow="0" w:firstColumn="1" w:lastColumn="0" w:noHBand="0" w:noVBand="1"/>
-      </w:tblPr>
-      <w:tblGrid>
-        <w:gridCol w:w="6546"/>
-      </w:tblGrid>
-      <w:tr>
-        <w:trPr>
-          <w:trHeight w:val="530"/>
-        </w:trPr>
-        <w:tc>
-          <w:tcPr>
-            <w:tcW w:w="6570" w:type="dxa"/>
-            <w:shd w:val="clear" w:color="auto" w:fill="C2D69B" w:themeFill="accent3" w:themeFillTint="99"/>
-            <w:vAlign w:val="center"/>
-          </w:tcPr>
-          <w:p>
-            <w:pPr>
-              <w:bidi/>
-              <w:rPr>
-                <w:rFonts w:cs="B Nazanin" w:hint="cs"/>
-                <w:sz w:val="24"/>
-                <w:szCs w:val="24"/>
-                <w:rtl/>
-              </w:rPr>
-            </w:pPr>
-            <w:r>
-              <w:rPr>
-                <w:rFonts w:cs="B Nazanin" w:hint="cs"/>
-                <w:sz w:val="24"/>
-                <w:szCs w:val="24"/>
-                <w:rtl/>
-              </w:rPr>
-              <w:lastRenderedPageBreak/>
-              <w:t>نام مورد کاربرد</w:t>
-            </w:r>
-            <w:r>
-              <w:rPr>
-                <w:rFonts w:cs="B Nazanin"/>
-                <w:sz w:val="24"/>
-                <w:szCs w:val="24"/>
-              </w:rPr>
-              <w:t>:</w:t>
-            </w:r>
-            <w:r>
-              <w:rPr>
-                <w:rFonts w:cs="B Nazanin" w:hint="cs"/>
-                <w:sz w:val="24"/>
-                <w:szCs w:val="24"/>
-                <w:rtl/>
-              </w:rPr>
-              <w:t xml:space="preserve"> </w:t>
-            </w:r>
-            <w:r>
-              <w:rPr>
-                <w:rFonts w:cs="B Nazanin" w:hint="cs"/>
-                <w:sz w:val="24"/>
-                <w:szCs w:val="24"/>
-                <w:rtl/>
-              </w:rPr>
-              <w:t>پیش بینی حداقل و حداکثر موجودی</w:t>
-            </w:r>
-          </w:p>
-        </w:tc>
-      </w:tr>
-      <w:tr>
-        <w:trPr>
-          <w:trHeight w:val="530"/>
-        </w:trPr>
-        <w:tc>
-          <w:tcPr>
-            <w:tcW w:w="6570" w:type="dxa"/>
-            <w:vAlign w:val="center"/>
-          </w:tcPr>
-          <w:p>
-            <w:pPr>
-              <w:bidi/>
-              <w:rPr>
-                <w:rFonts w:cs="B Nazanin"/>
-                <w:sz w:val="24"/>
-                <w:szCs w:val="24"/>
-                <w:rtl/>
-              </w:rPr>
-            </w:pPr>
-            <w:r>
-              <w:rPr>
-                <w:rFonts w:cs="B Nazanin" w:hint="cs"/>
-                <w:sz w:val="24"/>
-                <w:szCs w:val="24"/>
-                <w:rtl/>
-              </w:rPr>
-              <w:t>شماره:</w:t>
-            </w:r>
-            <w:r>
-              <w:rPr>
-                <w:rFonts w:cs="B Nazanin"/>
-                <w:sz w:val="24"/>
-                <w:szCs w:val="24"/>
-              </w:rPr>
-              <w:t xml:space="preserve"> </w:t>
-            </w:r>
-          </w:p>
-        </w:tc>
-      </w:tr>
-      <w:tr>
-        <w:trPr>
-          <w:trHeight w:val="530"/>
-        </w:trPr>
-        <w:tc>
-          <w:tcPr>
-            <w:tcW w:w="6570" w:type="dxa"/>
-            <w:vAlign w:val="center"/>
-          </w:tcPr>
-          <w:p>
-            <w:pPr>
-              <w:bidi/>
-              <w:rPr>
-                <w:rFonts w:cs="B Nazanin"/>
-                <w:sz w:val="24"/>
-                <w:szCs w:val="24"/>
-              </w:rPr>
-            </w:pPr>
-            <w:r>
-              <w:rPr>
-                <w:rFonts w:cs="B Nazanin" w:hint="cs"/>
-                <w:sz w:val="24"/>
-                <w:szCs w:val="24"/>
-                <w:rtl/>
-              </w:rPr>
-              <w:t xml:space="preserve">توصیف: </w:t>
-            </w:r>
-            <w:r>
-              <w:rPr>
-                <w:rFonts w:cs="B Nazanin" w:hint="cs"/>
-                <w:sz w:val="24"/>
-                <w:szCs w:val="24"/>
-                <w:rtl/>
-              </w:rPr>
-              <w:t>مدیر سیستم میتواند حداقل و حداکثر موجودی</w:t>
-            </w:r>
-            <w:r>
-              <w:rPr>
-                <w:rFonts w:cs="B Nazanin" w:hint="cs"/>
-                <w:sz w:val="24"/>
-                <w:szCs w:val="24"/>
-                <w:rtl/>
-              </w:rPr>
-              <w:t xml:space="preserve"> </w:t>
-            </w:r>
-            <w:r>
-              <w:rPr>
-                <w:rFonts w:cs="B Nazanin" w:hint="cs"/>
-                <w:sz w:val="24"/>
-                <w:szCs w:val="24"/>
-                <w:rtl/>
-              </w:rPr>
-              <w:t>محصولات مشابه را تخمین بزند.</w:t>
-            </w:r>
-          </w:p>
-        </w:tc>
-      </w:tr>
-      <w:tr>
-        <w:trPr>
-          <w:trHeight w:val="530"/>
-        </w:trPr>
-        <w:tc>
-          <w:tcPr>
-            <w:tcW w:w="6570" w:type="dxa"/>
-            <w:vAlign w:val="center"/>
-          </w:tcPr>
-          <w:p>
-            <w:pPr>
-              <w:bidi/>
-              <w:rPr>
-                <w:rFonts w:cs="B Nazanin"/>
-                <w:sz w:val="24"/>
-                <w:szCs w:val="24"/>
-              </w:rPr>
-            </w:pPr>
-            <w:r>
-              <w:rPr>
-                <w:rFonts w:cs="B Nazanin" w:hint="cs"/>
-                <w:sz w:val="24"/>
-                <w:szCs w:val="24"/>
-                <w:rtl/>
-              </w:rPr>
-              <w:t xml:space="preserve">کنشگر اصلی: </w:t>
-            </w:r>
-            <w:r>
-              <w:rPr>
-                <w:rFonts w:cs="B Nazanin" w:hint="cs"/>
-                <w:sz w:val="24"/>
-                <w:szCs w:val="24"/>
-                <w:rtl/>
-              </w:rPr>
-              <w:t>مدیر سیستم</w:t>
-            </w:r>
-          </w:p>
-        </w:tc>
-      </w:tr>
-      <w:tr>
-        <w:trPr>
-          <w:trHeight w:val="530"/>
-        </w:trPr>
-        <w:tc>
-          <w:tcPr>
-            <w:tcW w:w="6570" w:type="dxa"/>
-            <w:vAlign w:val="center"/>
-          </w:tcPr>
-          <w:p>
-            <w:pPr>
-              <w:bidi/>
-              <w:rPr>
-                <w:rFonts w:cs="B Nazanin"/>
-                <w:sz w:val="24"/>
-                <w:szCs w:val="24"/>
-              </w:rPr>
-            </w:pPr>
-            <w:r>
-              <w:rPr>
-                <w:rFonts w:cs="B Nazanin" w:hint="cs"/>
-                <w:sz w:val="24"/>
-                <w:szCs w:val="24"/>
-                <w:rtl/>
-              </w:rPr>
-              <w:t xml:space="preserve">کنشگر فرعی: </w:t>
-            </w:r>
-            <w:r>
-              <w:rPr>
-                <w:rFonts w:cs="B Nazanin" w:hint="cs"/>
-                <w:sz w:val="24"/>
-                <w:szCs w:val="24"/>
-                <w:rtl/>
-              </w:rPr>
-              <w:t>ندارد</w:t>
-            </w:r>
-          </w:p>
-        </w:tc>
-      </w:tr>
-      <w:tr>
-        <w:trPr>
-          <w:trHeight w:val="620"/>
-        </w:trPr>
-        <w:tc>
-          <w:tcPr>
-            <w:tcW w:w="6570" w:type="dxa"/>
-          </w:tcPr>
-          <w:p>
-            <w:pPr>
-              <w:bidi/>
-              <w:rPr>
-                <w:rFonts w:cs="B Nazanin"/>
-                <w:sz w:val="24"/>
-                <w:szCs w:val="24"/>
-                <w:rtl/>
-              </w:rPr>
-            </w:pPr>
-            <w:r>
-              <w:rPr>
-                <w:rFonts w:cs="B Nazanin" w:hint="cs"/>
-                <w:sz w:val="24"/>
-                <w:szCs w:val="24"/>
-                <w:rtl/>
-              </w:rPr>
-              <w:t xml:space="preserve">پیش شرط ها: </w:t>
-            </w:r>
-            <w:r>
-              <w:rPr>
-                <w:rFonts w:cs="B Nazanin" w:hint="cs"/>
-                <w:sz w:val="24"/>
-                <w:szCs w:val="24"/>
-                <w:rtl/>
-              </w:rPr>
-              <w:t>کاربر به عنوان مدیر سیستم وارد سیستم شده باشد.</w:t>
-            </w:r>
-          </w:p>
-        </w:tc>
-      </w:tr>
-      <w:tr>
-        <w:trPr>
-          <w:trHeight w:val="1520"/>
-        </w:trPr>
-        <w:tc>
-          <w:tcPr>
-            <w:tcW w:w="6570" w:type="dxa"/>
-          </w:tcPr>
-          <w:p>
-            <w:pPr>
-              <w:bidi/>
-              <w:rPr>
-                <w:rFonts w:cs="B Nazanin"/>
-                <w:sz w:val="24"/>
-                <w:szCs w:val="24"/>
-              </w:rPr>
-            </w:pPr>
-            <w:r>
-              <w:rPr>
-                <w:rFonts w:cs="B Nazanin" w:hint="cs"/>
-                <w:sz w:val="24"/>
-                <w:szCs w:val="24"/>
-                <w:rtl/>
-              </w:rPr>
-              <w:t xml:space="preserve">روند اصلی: </w:t>
-            </w:r>
-          </w:p>
-          <w:p>
-            <w:pPr>
-              <w:pStyle w:val="ListParagraph"/>
-              <w:numPr>
-                <w:ilvl w:val="0"/>
-                <w:numId w:val="14"/>
-              </w:numPr>
-              <w:bidi/>
-              <w:rPr>
-                <w:rFonts w:cs="B Nazanin"/>
-                <w:sz w:val="24"/>
-                <w:szCs w:val="24"/>
-              </w:rPr>
-            </w:pPr>
-            <w:r>
-              <w:rPr>
-                <w:rFonts w:cs="B Nazanin" w:hint="cs"/>
-                <w:sz w:val="24"/>
-                <w:szCs w:val="24"/>
-                <w:rtl/>
-              </w:rPr>
-              <w:t xml:space="preserve">این مورد کاربرد زمانی اجرا می شود که مدیر سیستم "پیش بینی </w:t>
-            </w:r>
-            <w:r>
-              <w:rPr>
-                <w:rFonts w:cs="B Nazanin" w:hint="cs"/>
-                <w:sz w:val="24"/>
-                <w:szCs w:val="24"/>
-                <w:rtl/>
-              </w:rPr>
-              <w:t>حداقل و حداکثر موجودی</w:t>
-            </w:r>
-            <w:r>
-              <w:rPr>
-                <w:rFonts w:cs="B Nazanin" w:hint="cs"/>
-                <w:sz w:val="24"/>
-                <w:szCs w:val="24"/>
-                <w:rtl/>
-              </w:rPr>
-              <w:t xml:space="preserve"> </w:t>
-            </w:r>
-            <w:r>
-              <w:rPr>
-                <w:rFonts w:cs="B Nazanin" w:hint="cs"/>
-                <w:sz w:val="24"/>
-                <w:szCs w:val="24"/>
-                <w:rtl/>
-              </w:rPr>
-              <w:t xml:space="preserve">" را انتخاب میکند. </w:t>
-            </w:r>
-          </w:p>
-          <w:p>
-            <w:pPr>
-              <w:pStyle w:val="ListParagraph"/>
-              <w:numPr>
-                <w:ilvl w:val="0"/>
-                <w:numId w:val="14"/>
-              </w:numPr>
-              <w:bidi/>
-              <w:rPr>
-                <w:rFonts w:cs="B Nazanin"/>
-                <w:sz w:val="24"/>
-                <w:szCs w:val="24"/>
-              </w:rPr>
-            </w:pPr>
-            <w:r>
-              <w:rPr>
-                <w:rFonts w:cs="B Nazanin" w:hint="cs"/>
-                <w:sz w:val="24"/>
-                <w:szCs w:val="24"/>
-                <w:rtl/>
-              </w:rPr>
-              <w:t>مدیر سیستم محصول مورد نظر را اتخاب می کند.</w:t>
-            </w:r>
-          </w:p>
-          <w:p>
-            <w:pPr>
-              <w:pStyle w:val="ListParagraph"/>
-              <w:numPr>
-                <w:ilvl w:val="0"/>
-                <w:numId w:val="14"/>
-              </w:numPr>
-              <w:bidi/>
-              <w:rPr>
-                <w:rFonts w:cs="B Nazanin" w:hint="cs"/>
-                <w:sz w:val="24"/>
-                <w:szCs w:val="24"/>
-              </w:rPr>
-            </w:pPr>
-            <w:r>
-              <w:rPr>
-                <w:rFonts w:cs="B Nazanin"/>
-                <w:sz w:val="24"/>
-                <w:szCs w:val="24"/>
-                <w:rtl/>
-              </w:rPr>
-              <w:t>شامل (جستجو در س</w:t>
-            </w:r>
-            <w:r>
-              <w:rPr>
-                <w:rFonts w:cs="B Nazanin" w:hint="cs"/>
-                <w:sz w:val="24"/>
-                <w:szCs w:val="24"/>
-                <w:rtl/>
-              </w:rPr>
-              <w:t>ی</w:t>
-            </w:r>
-            <w:r>
-              <w:rPr>
-                <w:rFonts w:cs="B Nazanin" w:hint="eastAsia"/>
-                <w:sz w:val="24"/>
-                <w:szCs w:val="24"/>
-                <w:rtl/>
-              </w:rPr>
-              <w:t>ستم</w:t>
-            </w:r>
-            <w:r>
-              <w:rPr>
-                <w:rFonts w:cs="B Nazanin"/>
-                <w:sz w:val="24"/>
-                <w:szCs w:val="24"/>
-                <w:rtl/>
-              </w:rPr>
-              <w:t>)</w:t>
-            </w:r>
-            <w:r>
-              <w:rPr>
-                <w:rFonts w:cs="B Nazanin" w:hint="cs"/>
-                <w:sz w:val="24"/>
-                <w:szCs w:val="24"/>
-                <w:rtl/>
-              </w:rPr>
-              <w:t xml:space="preserve">: </w:t>
-            </w:r>
-            <w:r>
-              <w:rPr>
-                <w:rFonts w:cs="B Nazanin" w:hint="cs"/>
-                <w:sz w:val="24"/>
-                <w:szCs w:val="24"/>
-                <w:rtl/>
-              </w:rPr>
-              <w:t xml:space="preserve">موجودی </w:t>
-            </w:r>
-            <w:r>
-              <w:rPr>
-                <w:rFonts w:cs="B Nazanin" w:hint="cs"/>
-                <w:sz w:val="24"/>
-                <w:szCs w:val="24"/>
-                <w:rtl/>
-              </w:rPr>
-              <w:t>محصولات مشابه بررسی میشنود.</w:t>
-            </w:r>
-          </w:p>
-          <w:p>
-            <w:pPr>
-              <w:pStyle w:val="ListParagraph"/>
-              <w:numPr>
-                <w:ilvl w:val="0"/>
-                <w:numId w:val="14"/>
-              </w:numPr>
-              <w:bidi/>
-              <w:rPr>
-                <w:rFonts w:cs="B Nazanin"/>
-                <w:sz w:val="24"/>
-                <w:szCs w:val="24"/>
-                <w:rtl/>
-              </w:rPr>
-            </w:pPr>
-            <w:r>
-              <w:rPr>
-                <w:rFonts w:cs="B Nazanin" w:hint="cs"/>
-                <w:sz w:val="24"/>
-                <w:szCs w:val="24"/>
-                <w:rtl/>
-              </w:rPr>
-              <w:t>سیستم حداقل و حداکثر موجودی</w:t>
-            </w:r>
-            <w:r>
-              <w:rPr>
-                <w:rFonts w:cs="B Nazanin" w:hint="cs"/>
-                <w:sz w:val="24"/>
-                <w:szCs w:val="24"/>
-                <w:rtl/>
-              </w:rPr>
-              <w:t xml:space="preserve"> </w:t>
-            </w:r>
-            <w:r>
-              <w:rPr>
-                <w:rFonts w:cs="B Nazanin" w:hint="cs"/>
-                <w:sz w:val="24"/>
-                <w:szCs w:val="24"/>
-                <w:rtl/>
-              </w:rPr>
-              <w:t>محصول را به مدیریت اعلام میکند.</w:t>
-            </w:r>
-          </w:p>
-        </w:tc>
-      </w:tr>
-      <w:tr>
-        <w:trPr>
-          <w:trHeight w:val="890"/>
-        </w:trPr>
-        <w:tc>
-          <w:tcPr>
-            <w:tcW w:w="6570" w:type="dxa"/>
-          </w:tcPr>
-          <w:p>
-            <w:pPr>
-              <w:bidi/>
-              <w:rPr>
-                <w:rFonts w:cs="B Nazanin"/>
-                <w:sz w:val="24"/>
-                <w:szCs w:val="24"/>
-                <w:rtl/>
-              </w:rPr>
-            </w:pPr>
-            <w:r>
-              <w:rPr>
-                <w:rFonts w:cs="B Nazanin" w:hint="cs"/>
-                <w:sz w:val="24"/>
-                <w:szCs w:val="24"/>
-                <w:rtl/>
-              </w:rPr>
-              <w:t xml:space="preserve">پس شرط ها: </w:t>
-            </w:r>
-          </w:p>
-          <w:p>
-            <w:pPr>
-              <w:bidi/>
-              <w:rPr>
-                <w:rFonts w:cs="B Nazanin"/>
-                <w:sz w:val="24"/>
-                <w:szCs w:val="24"/>
-              </w:rPr>
-            </w:pPr>
-            <w:r>
-              <w:rPr>
-                <w:rFonts w:cs="B Nazanin" w:hint="cs"/>
-                <w:sz w:val="24"/>
-                <w:szCs w:val="24"/>
-                <w:rtl/>
-              </w:rPr>
-              <w:t>مدیریت حداقل و حداکثر موجودی</w:t>
-            </w:r>
-            <w:r>
-              <w:rPr>
-                <w:rFonts w:cs="B Nazanin" w:hint="cs"/>
-                <w:sz w:val="24"/>
-                <w:szCs w:val="24"/>
-                <w:rtl/>
-              </w:rPr>
-              <w:t xml:space="preserve"> </w:t>
-            </w:r>
-            <w:r>
-              <w:rPr>
-                <w:rFonts w:cs="B Nazanin" w:hint="cs"/>
-                <w:sz w:val="24"/>
-                <w:szCs w:val="24"/>
-                <w:rtl/>
-              </w:rPr>
-              <w:t>محصول را تخمین میزند.</w:t>
-            </w:r>
-          </w:p>
-        </w:tc>
-      </w:tr>
-      <w:tr>
-        <w:trPr>
-          <w:trHeight w:val="620"/>
-        </w:trPr>
-        <w:tc>
-          <w:tcPr>
-            <w:tcW w:w="6570" w:type="dxa"/>
-            <w:vAlign w:val="center"/>
-          </w:tcPr>
-          <w:p>
-            <w:pPr>
-              <w:bidi/>
-              <w:rPr>
-                <w:rFonts w:cs="B Nazanin"/>
-                <w:sz w:val="24"/>
-                <w:szCs w:val="24"/>
-                <w:rtl/>
-              </w:rPr>
-            </w:pPr>
-            <w:r>
-              <w:rPr>
-                <w:rFonts w:cs="B Nazanin" w:hint="cs"/>
-                <w:sz w:val="24"/>
-                <w:szCs w:val="24"/>
-                <w:rtl/>
-              </w:rPr>
-              <w:t xml:space="preserve">روند جایگزین: </w:t>
-            </w:r>
-          </w:p>
-          <w:p>
-            <w:pPr>
-              <w:bidi/>
-              <w:rPr>
-                <w:rFonts w:cs="B Nazanin"/>
-                <w:sz w:val="24"/>
-                <w:szCs w:val="24"/>
-              </w:rPr>
-            </w:pPr>
-            <w:r>
-              <w:rPr>
-                <w:rFonts w:cs="B Nazanin" w:hint="cs"/>
-                <w:sz w:val="24"/>
-                <w:szCs w:val="24"/>
-                <w:rtl/>
-              </w:rPr>
-              <w:t>انصراف از پیش بینی حداقل و حداکثر موجودی.</w:t>
-            </w:r>
-          </w:p>
-        </w:tc>
-      </w:tr>
-    </w:tbl>
-    <w:p>
-      <w:pPr>
-        <w:bidi/>
-        <w:rPr>
-          <w:rFonts w:cs="B Mitra"/>
-          <w:sz w:val="24"/>
-          <w:szCs w:val="24"/>
-        </w:rPr>
-      </w:pPr>
-    </w:p>
-    <w:p>
-      <w:pPr>
-        <w:bidi/>
-        <w:rPr>
-          <w:rFonts w:cs="B Mitra"/>
-          <w:sz w:val="24"/>
-          <w:szCs w:val="24"/>
-        </w:rPr>
-      </w:pPr>
-    </w:p>
-    <w:p>
-      <w:pPr>
-        <w:bidi/>
-        <w:rPr>
-          <w:rFonts w:cs="B Mitra"/>
-          <w:sz w:val="24"/>
-          <w:szCs w:val="24"/>
-        </w:rPr>
-      </w:pPr>
-    </w:p>
-    <w:p>
-      <w:pPr>
-        <w:bidi/>
-        <w:rPr>
-          <w:rFonts w:cs="B Mitra"/>
-          <w:sz w:val="24"/>
-          <w:szCs w:val="24"/>
-        </w:rPr>
-      </w:pPr>
-    </w:p>
-    <w:p>
-      <w:pPr>
-        <w:bidi/>
-        <w:rPr>
-          <w:rFonts w:cs="B Mitra"/>
-          <w:sz w:val="24"/>
-          <w:szCs w:val="24"/>
-        </w:rPr>
-      </w:pPr>
-    </w:p>
-    <w:p>
-      <w:pPr>
-        <w:bidi/>
-        <w:rPr>
-          <w:rFonts w:cs="B Mitra"/>
-          <w:sz w:val="24"/>
-          <w:szCs w:val="24"/>
-        </w:rPr>
-      </w:pPr>
-    </w:p>
-    <w:p>
-      <w:pPr>
-        <w:bidi/>
-        <w:rPr>
-          <w:rFonts w:cs="B Mitra"/>
-          <w:sz w:val="24"/>
-          <w:szCs w:val="24"/>
-        </w:rPr>
-      </w:pPr>
-    </w:p>
-    <w:p>
-      <w:pPr>
-        <w:bidi/>
-        <w:rPr>
-          <w:rFonts w:cs="B Mitra"/>
-          <w:sz w:val="24"/>
-          <w:szCs w:val="24"/>
-        </w:rPr>
-      </w:pPr>
-    </w:p>
-    <w:p>
-      <w:pPr>
-        <w:bidi/>
-        <w:rPr>
-          <w:rFonts w:cs="B Mitra"/>
-          <w:sz w:val="24"/>
-          <w:szCs w:val="24"/>
-        </w:rPr>
-      </w:pPr>
-    </w:p>
-    <w:p>
-      <w:pPr>
-        <w:bidi/>
-        <w:rPr>
-          <w:rFonts w:cs="B Mitra"/>
-          <w:sz w:val="24"/>
-          <w:szCs w:val="24"/>
-        </w:rPr>
-      </w:pPr>
-    </w:p>
-    <w:tbl>
-      <w:tblPr>
-        <w:tblStyle w:val="TableGrid"/>
-        <w:tblW w:w="0" w:type="auto"/>
-        <w:tblInd w:w="2804" w:type="dxa"/>
-        <w:tblLook w:val="04A0" w:firstRow="1" w:lastRow="0" w:firstColumn="1" w:lastColumn="0" w:noHBand="0" w:noVBand="1"/>
-      </w:tblPr>
-      <w:tblGrid>
-        <w:gridCol w:w="6546"/>
-      </w:tblGrid>
-      <w:tr>
-        <w:trPr>
-          <w:trHeight w:val="530"/>
-        </w:trPr>
-        <w:tc>
-          <w:tcPr>
-            <w:tcW w:w="6570" w:type="dxa"/>
-            <w:shd w:val="clear" w:color="auto" w:fill="C2D69B" w:themeFill="accent3" w:themeFillTint="99"/>
-            <w:vAlign w:val="center"/>
-          </w:tcPr>
-          <w:p>
-            <w:pPr>
-              <w:bidi/>
-              <w:rPr>
-                <w:rFonts w:cs="B Nazanin"/>
-                <w:sz w:val="24"/>
-                <w:szCs w:val="24"/>
-              </w:rPr>
-            </w:pPr>
-            <w:r>
-              <w:rPr>
-                <w:rFonts w:cs="B Nazanin" w:hint="cs"/>
-                <w:sz w:val="24"/>
-                <w:szCs w:val="24"/>
-                <w:rtl/>
-              </w:rPr>
-              <w:lastRenderedPageBreak/>
-              <w:t>نام مورد کاربرد</w:t>
-            </w:r>
-            <w:r>
-              <w:rPr>
-                <w:rFonts w:cs="B Nazanin"/>
-                <w:sz w:val="24"/>
-                <w:szCs w:val="24"/>
-              </w:rPr>
-              <w:t>:</w:t>
-            </w:r>
-            <w:r>
-              <w:rPr>
-                <w:rFonts w:cs="B Nazanin" w:hint="cs"/>
-                <w:sz w:val="24"/>
-                <w:szCs w:val="24"/>
-                <w:rtl/>
-              </w:rPr>
-              <w:t xml:space="preserve"> سفارش </w:t>
-            </w:r>
-            <w:r>
-              <w:rPr>
-                <w:rFonts w:cs="B Nazanin" w:hint="cs"/>
-                <w:sz w:val="24"/>
-                <w:szCs w:val="24"/>
-                <w:rtl/>
-              </w:rPr>
-              <w:t xml:space="preserve">پیش بینی حداقل و حداکثر موجودی: انصراف از پیش بینی </w:t>
-            </w:r>
-            <w:r>
-              <w:rPr>
-                <w:rFonts w:cs="B Nazanin" w:hint="cs"/>
-                <w:sz w:val="24"/>
-                <w:szCs w:val="24"/>
-                <w:rtl/>
-              </w:rPr>
-              <w:t>حداقل و حداکثر موجودی</w:t>
-            </w:r>
-          </w:p>
-        </w:tc>
-      </w:tr>
-      <w:tr>
-        <w:trPr>
-          <w:trHeight w:val="530"/>
-        </w:trPr>
-        <w:tc>
-          <w:tcPr>
-            <w:tcW w:w="6570" w:type="dxa"/>
-            <w:vAlign w:val="center"/>
-          </w:tcPr>
-          <w:p>
-            <w:pPr>
-              <w:bidi/>
-              <w:rPr>
-                <w:rFonts w:cs="B Nazanin"/>
-                <w:sz w:val="24"/>
-                <w:szCs w:val="24"/>
-                <w:rtl/>
-              </w:rPr>
-            </w:pPr>
-            <w:r>
-              <w:rPr>
-                <w:rFonts w:cs="B Nazanin" w:hint="cs"/>
-                <w:sz w:val="24"/>
-                <w:szCs w:val="24"/>
-                <w:rtl/>
-              </w:rPr>
-              <w:t>شماره:</w:t>
-            </w:r>
-            <w:r>
-              <w:rPr>
-                <w:rFonts w:cs="B Nazanin"/>
-                <w:sz w:val="24"/>
-                <w:szCs w:val="24"/>
-              </w:rPr>
-              <w:t xml:space="preserve"> </w:t>
-            </w:r>
-          </w:p>
-        </w:tc>
-      </w:tr>
-      <w:tr>
-        <w:trPr>
-          <w:trHeight w:val="530"/>
-        </w:trPr>
-        <w:tc>
-          <w:tcPr>
-            <w:tcW w:w="6570" w:type="dxa"/>
-            <w:vAlign w:val="center"/>
-          </w:tcPr>
-          <w:p>
-            <w:pPr>
-              <w:bidi/>
-              <w:rPr>
-                <w:rFonts w:cs="B Nazanin"/>
-                <w:sz w:val="24"/>
-                <w:szCs w:val="24"/>
-              </w:rPr>
-            </w:pPr>
-            <w:r>
-              <w:rPr>
-                <w:rFonts w:cs="B Nazanin" w:hint="cs"/>
-                <w:sz w:val="24"/>
-                <w:szCs w:val="24"/>
-                <w:rtl/>
-              </w:rPr>
-              <w:t xml:space="preserve">توصیف: </w:t>
-            </w:r>
-            <w:r>
-              <w:rPr>
-                <w:rFonts w:cs="B Nazanin" w:hint="cs"/>
-                <w:sz w:val="24"/>
-                <w:szCs w:val="24"/>
-                <w:rtl/>
-              </w:rPr>
-              <w:t xml:space="preserve">مدیر سیستم از پیش بینی </w:t>
-            </w:r>
-            <w:r>
-              <w:rPr>
-                <w:rFonts w:cs="B Nazanin" w:hint="cs"/>
-                <w:sz w:val="24"/>
-                <w:szCs w:val="24"/>
-                <w:rtl/>
-              </w:rPr>
-              <w:t>حداقل و حداکثر موجودی</w:t>
-            </w:r>
-            <w:r>
-              <w:rPr>
-                <w:rFonts w:cs="B Nazanin" w:hint="cs"/>
-                <w:sz w:val="24"/>
-                <w:szCs w:val="24"/>
-                <w:rtl/>
-              </w:rPr>
-              <w:t xml:space="preserve"> </w:t>
-            </w:r>
-            <w:r>
-              <w:rPr>
-                <w:rFonts w:cs="B Nazanin" w:hint="cs"/>
-                <w:sz w:val="24"/>
-                <w:szCs w:val="24"/>
-                <w:rtl/>
-              </w:rPr>
-              <w:t>انصراف میدهد.</w:t>
-            </w:r>
-          </w:p>
-        </w:tc>
-      </w:tr>
-      <w:tr>
-        <w:trPr>
-          <w:trHeight w:val="530"/>
-        </w:trPr>
-        <w:tc>
-          <w:tcPr>
-            <w:tcW w:w="6570" w:type="dxa"/>
-            <w:vAlign w:val="center"/>
-          </w:tcPr>
-          <w:p>
-            <w:pPr>
-              <w:bidi/>
-              <w:rPr>
-                <w:rFonts w:cs="B Nazanin"/>
-                <w:sz w:val="24"/>
-                <w:szCs w:val="24"/>
-              </w:rPr>
-            </w:pPr>
-            <w:r>
-              <w:rPr>
-                <w:rFonts w:cs="B Nazanin" w:hint="cs"/>
-                <w:sz w:val="24"/>
-                <w:szCs w:val="24"/>
-                <w:rtl/>
-              </w:rPr>
-              <w:t xml:space="preserve">کنشگر اصلی: </w:t>
-            </w:r>
-            <w:r>
-              <w:rPr>
-                <w:rFonts w:cs="B Nazanin" w:hint="cs"/>
-                <w:sz w:val="24"/>
-                <w:szCs w:val="24"/>
-                <w:rtl/>
-              </w:rPr>
-              <w:t>مدیر سیستم</w:t>
-            </w:r>
-          </w:p>
-        </w:tc>
-      </w:tr>
-      <w:tr>
-        <w:trPr>
-          <w:trHeight w:val="530"/>
-        </w:trPr>
-        <w:tc>
-          <w:tcPr>
-            <w:tcW w:w="6570" w:type="dxa"/>
-            <w:vAlign w:val="center"/>
-          </w:tcPr>
-          <w:p>
-            <w:pPr>
-              <w:bidi/>
-              <w:rPr>
-                <w:rFonts w:cs="B Nazanin"/>
-                <w:sz w:val="24"/>
-                <w:szCs w:val="24"/>
-              </w:rPr>
-            </w:pPr>
-            <w:r>
-              <w:rPr>
-                <w:rFonts w:cs="B Nazanin" w:hint="cs"/>
-                <w:sz w:val="24"/>
-                <w:szCs w:val="24"/>
-                <w:rtl/>
-              </w:rPr>
-              <w:t xml:space="preserve">کنشگر فرعی: </w:t>
-            </w:r>
-            <w:r>
-              <w:rPr>
-                <w:rFonts w:cs="B Nazanin" w:hint="cs"/>
-                <w:sz w:val="24"/>
-                <w:szCs w:val="24"/>
-                <w:rtl/>
-              </w:rPr>
-              <w:t>ندارد</w:t>
-            </w:r>
-          </w:p>
-        </w:tc>
-      </w:tr>
-      <w:tr>
-        <w:trPr>
-          <w:trHeight w:val="620"/>
-        </w:trPr>
-        <w:tc>
-          <w:tcPr>
-            <w:tcW w:w="6570" w:type="dxa"/>
-          </w:tcPr>
-          <w:p>
-            <w:pPr>
-              <w:bidi/>
-              <w:rPr>
-                <w:rFonts w:cs="B Nazanin"/>
-                <w:sz w:val="24"/>
-                <w:szCs w:val="24"/>
-                <w:rtl/>
-              </w:rPr>
-            </w:pPr>
-            <w:r>
-              <w:rPr>
-                <w:rFonts w:cs="B Nazanin" w:hint="cs"/>
-                <w:sz w:val="24"/>
-                <w:szCs w:val="24"/>
-                <w:rtl/>
-              </w:rPr>
-              <w:t xml:space="preserve">پیش شرط ها: </w:t>
-            </w:r>
-            <w:r>
-              <w:rPr>
-                <w:rFonts w:cs="B Nazanin" w:hint="cs"/>
-                <w:sz w:val="24"/>
-                <w:szCs w:val="24"/>
-                <w:rtl/>
-              </w:rPr>
-              <w:t>مدیر سیستم گزینه انصراف را انتخاب کرده باشد.</w:t>
-            </w:r>
-          </w:p>
-        </w:tc>
-      </w:tr>
-      <w:tr>
-        <w:trPr>
-          <w:trHeight w:val="1520"/>
-        </w:trPr>
-        <w:tc>
-          <w:tcPr>
-            <w:tcW w:w="6570" w:type="dxa"/>
-          </w:tcPr>
-          <w:p>
-            <w:pPr>
-              <w:bidi/>
-              <w:rPr>
-                <w:rFonts w:cs="B Nazanin"/>
-                <w:sz w:val="24"/>
-                <w:szCs w:val="24"/>
-              </w:rPr>
-            </w:pPr>
-            <w:r>
-              <w:rPr>
-                <w:rFonts w:cs="B Nazanin" w:hint="cs"/>
-                <w:sz w:val="24"/>
-                <w:szCs w:val="24"/>
-                <w:rtl/>
-              </w:rPr>
-              <w:t xml:space="preserve">روند اصلی: </w:t>
-            </w:r>
-          </w:p>
-          <w:p>
-            <w:pPr>
-              <w:pStyle w:val="ListParagraph"/>
-              <w:numPr>
-                <w:ilvl w:val="0"/>
-                <w:numId w:val="15"/>
-              </w:numPr>
-              <w:bidi/>
-              <w:rPr>
-                <w:rFonts w:cs="B Nazanin"/>
-                <w:sz w:val="24"/>
-                <w:szCs w:val="24"/>
-              </w:rPr>
-            </w:pPr>
-            <w:r>
-              <w:rPr>
-                <w:rFonts w:cs="B Nazanin" w:hint="cs"/>
-                <w:sz w:val="24"/>
-                <w:szCs w:val="24"/>
-                <w:rtl/>
-              </w:rPr>
-              <w:t xml:space="preserve">روند جایگزین هر زمانی که مدیر از پیش بینی </w:t>
-            </w:r>
-            <w:r>
-              <w:rPr>
-                <w:rFonts w:cs="B Nazanin" w:hint="cs"/>
-                <w:sz w:val="24"/>
-                <w:szCs w:val="24"/>
-                <w:rtl/>
-              </w:rPr>
-              <w:t>حداقل و حداکثر موجودی</w:t>
-            </w:r>
-            <w:r>
-              <w:rPr>
-                <w:rFonts w:cs="B Nazanin" w:hint="cs"/>
-                <w:sz w:val="24"/>
-                <w:szCs w:val="24"/>
-                <w:rtl/>
-              </w:rPr>
-              <w:t xml:space="preserve"> </w:t>
-            </w:r>
-            <w:r>
-              <w:rPr>
-                <w:rFonts w:cs="B Nazanin" w:hint="cs"/>
-                <w:sz w:val="24"/>
-                <w:szCs w:val="24"/>
-                <w:rtl/>
-              </w:rPr>
-              <w:t>انصراف دهد انجام می شود.</w:t>
-            </w:r>
-          </w:p>
-          <w:p>
-            <w:pPr>
-              <w:pStyle w:val="ListParagraph"/>
-              <w:numPr>
-                <w:ilvl w:val="0"/>
-                <w:numId w:val="15"/>
-              </w:numPr>
-              <w:bidi/>
-              <w:rPr>
-                <w:rFonts w:cs="B Nazanin"/>
-                <w:sz w:val="24"/>
-                <w:szCs w:val="24"/>
-                <w:rtl/>
-              </w:rPr>
-            </w:pPr>
-            <w:r>
-              <w:rPr>
-                <w:rFonts w:cs="B Nazanin" w:hint="cs"/>
-                <w:sz w:val="24"/>
-                <w:szCs w:val="24"/>
-                <w:rtl/>
-              </w:rPr>
-              <w:t xml:space="preserve">سیستم از قسمت پیش بینی </w:t>
-            </w:r>
-            <w:r>
-              <w:rPr>
-                <w:rFonts w:cs="B Nazanin" w:hint="cs"/>
-                <w:sz w:val="24"/>
-                <w:szCs w:val="24"/>
-                <w:rtl/>
-              </w:rPr>
-              <w:t>حداقل و حداکثر موجودی</w:t>
-            </w:r>
-            <w:r>
-              <w:rPr>
-                <w:rFonts w:cs="B Nazanin" w:hint="cs"/>
-                <w:sz w:val="24"/>
-                <w:szCs w:val="24"/>
-                <w:rtl/>
-              </w:rPr>
-              <w:t xml:space="preserve"> </w:t>
-            </w:r>
-            <w:r>
-              <w:rPr>
-                <w:rFonts w:cs="B Nazanin" w:hint="cs"/>
-                <w:sz w:val="24"/>
-                <w:szCs w:val="24"/>
-                <w:rtl/>
-              </w:rPr>
-              <w:t>خارج می شود.</w:t>
-            </w:r>
-          </w:p>
-        </w:tc>
-      </w:tr>
-      <w:tr>
-        <w:trPr>
-          <w:trHeight w:val="890"/>
-        </w:trPr>
-        <w:tc>
-          <w:tcPr>
-            <w:tcW w:w="6570" w:type="dxa"/>
-          </w:tcPr>
-          <w:p>
-            <w:pPr>
-              <w:bidi/>
-              <w:rPr>
-                <w:rFonts w:cs="B Nazanin"/>
-                <w:sz w:val="24"/>
-                <w:szCs w:val="24"/>
-                <w:rtl/>
-              </w:rPr>
-            </w:pPr>
-            <w:r>
-              <w:rPr>
-                <w:rFonts w:cs="B Nazanin" w:hint="cs"/>
-                <w:sz w:val="24"/>
-                <w:szCs w:val="24"/>
-                <w:rtl/>
-              </w:rPr>
-              <w:t xml:space="preserve">پس شرط ها: </w:t>
-            </w:r>
-          </w:p>
-          <w:p>
-            <w:pPr>
-              <w:bidi/>
-              <w:rPr>
-                <w:rFonts w:cs="B Nazanin"/>
-                <w:sz w:val="24"/>
-                <w:szCs w:val="24"/>
-              </w:rPr>
-            </w:pPr>
-            <w:r>
-              <w:rPr>
-                <w:rFonts w:cs="B Nazanin" w:hint="cs"/>
-                <w:sz w:val="24"/>
-                <w:szCs w:val="24"/>
-                <w:rtl/>
-              </w:rPr>
-              <w:t xml:space="preserve">خروج از پیش بینی </w:t>
-            </w:r>
-            <w:r>
-              <w:rPr>
-                <w:rFonts w:cs="B Nazanin" w:hint="cs"/>
-                <w:sz w:val="24"/>
-                <w:szCs w:val="24"/>
-                <w:rtl/>
-              </w:rPr>
-              <w:t>حداقل و حداکثر موجودی</w:t>
-            </w:r>
-            <w:r>
-              <w:rPr>
-                <w:rFonts w:cs="B Nazanin" w:hint="cs"/>
-                <w:sz w:val="24"/>
-                <w:szCs w:val="24"/>
-                <w:rtl/>
-              </w:rPr>
-              <w:t>.</w:t>
-            </w:r>
-            <w:bookmarkStart w:id="0" w:name="_GoBack"/>
-            <w:bookmarkEnd w:id="0"/>
-          </w:p>
-        </w:tc>
-      </w:tr>
-    </w:tbl>
     <w:p>
       <w:pPr>
         <w:bidi/>

</xml_diff>

<commit_message>
use case for reporting updated
</commit_message>
<xml_diff>
--- a/Table(پیش بینی).docx
+++ b/Table(پیش بینی).docx
@@ -403,7 +403,7 @@
               </w:numPr>
               <w:bidi/>
               <w:rPr>
-                <w:rFonts w:cs="B Nazanin" w:hint="cs"/>
+                <w:rFonts w:cs="B Nazanin"/>
                 <w:sz w:val="24"/>
                 <w:szCs w:val="24"/>
               </w:rPr>
@@ -575,26 +575,10 @@
                 <w:szCs w:val="24"/>
                 <w:rtl/>
               </w:rPr>
-              <w:t>انصراف از</w:t>
-            </w:r>
-            <w:r>
-              <w:rPr>
-                <w:rFonts w:cs="B Nazanin" w:hint="cs"/>
-                <w:sz w:val="24"/>
-                <w:szCs w:val="24"/>
-                <w:rtl/>
-              </w:rPr>
-              <w:t xml:space="preserve"> </w:t>
-            </w:r>
-            <w:r>
-              <w:rPr>
-                <w:rFonts w:cs="B Nazanin" w:hint="cs"/>
-                <w:sz w:val="24"/>
-                <w:szCs w:val="24"/>
-                <w:rtl/>
-              </w:rPr>
-              <w:t>پیش بینی زمان تحویل.</w:t>
-            </w:r>
+              <w:t>ندارد.</w:t>
+            </w:r>
+            <w:bookmarkStart w:id="0" w:name="_GoBack"/>
+            <w:bookmarkEnd w:id="0"/>
           </w:p>
         </w:tc>
       </w:tr>
@@ -762,7 +746,7 @@
             <w:pPr>
               <w:bidi/>
               <w:rPr>
-                <w:rFonts w:cs="B Nazanin" w:hint="cs"/>
+                <w:rFonts w:cs="B Nazanin"/>
                 <w:sz w:val="24"/>
                 <w:szCs w:val="24"/>
                 <w:rtl/>
@@ -1121,7 +1105,7 @@
               </w:numPr>
               <w:bidi/>
               <w:rPr>
-                <w:rFonts w:cs="B Nazanin" w:hint="cs"/>
+                <w:rFonts w:cs="B Nazanin"/>
                 <w:sz w:val="24"/>
                 <w:szCs w:val="24"/>
               </w:rPr>
@@ -1329,25 +1313,7 @@
                 <w:szCs w:val="24"/>
                 <w:rtl/>
               </w:rPr>
-              <w:t xml:space="preserve">انصراف از پیش بینی </w:t>
-            </w:r>
-            <w:r>
-              <w:rPr>
-                <w:rFonts w:cs="B Nazanin" w:hint="cs"/>
-                <w:sz w:val="24"/>
-                <w:szCs w:val="24"/>
-                <w:rtl/>
-              </w:rPr>
-              <w:t>قیمت</w:t>
-            </w:r>
-            <w:r>
-              <w:rPr>
-                <w:rFonts w:cs="B Nazanin" w:hint="cs"/>
-                <w:sz w:val="24"/>
-                <w:szCs w:val="24"/>
-                <w:rtl/>
-              </w:rPr>
-              <w:t>.</w:t>
+              <w:t>ندارد.</w:t>
             </w:r>
           </w:p>
         </w:tc>
@@ -1433,8 +1399,6 @@
           <w:rtl/>
         </w:rPr>
       </w:pPr>
-      <w:bookmarkStart w:id="0" w:name="_GoBack"/>
-      <w:bookmarkEnd w:id="0"/>
     </w:p>
     <w:p>
       <w:pPr>
@@ -1471,7 +1435,7 @@
             <w:pPr>
               <w:bidi/>
               <w:rPr>
-                <w:rFonts w:cs="B Nazanin" w:hint="cs"/>
+                <w:rFonts w:cs="B Nazanin"/>
                 <w:sz w:val="24"/>
                 <w:szCs w:val="24"/>
                 <w:rtl/>
@@ -1588,25 +1552,7 @@
                 <w:szCs w:val="24"/>
                 <w:rtl/>
               </w:rPr>
-              <w:t>مدیر سیستم میتواند حداقل و حداکثر موجودی</w:t>
-            </w:r>
-            <w:r>
-              <w:rPr>
-                <w:rFonts w:cs="B Nazanin" w:hint="cs"/>
-                <w:sz w:val="24"/>
-                <w:szCs w:val="24"/>
-                <w:rtl/>
-              </w:rPr>
-              <w:t xml:space="preserve"> </w:t>
-            </w:r>
-            <w:r>
-              <w:rPr>
-                <w:rFonts w:cs="B Nazanin" w:hint="cs"/>
-                <w:sz w:val="24"/>
-                <w:szCs w:val="24"/>
-                <w:rtl/>
-              </w:rPr>
-              <w:t>محصولات مشابه را تخمین بزند.</w:t>
+              <w:t>مدیر سیستم میتواند حداقل و حداکثر موجودی محصولات مشابه را تخمین بزند.</w:t>
             </w:r>
           </w:p>
         </w:tc>
@@ -1794,16 +1740,7 @@
                 <w:szCs w:val="24"/>
                 <w:rtl/>
               </w:rPr>
-              <w:t xml:space="preserve"> </w:t>
-            </w:r>
-            <w:r>
-              <w:rPr>
-                <w:rFonts w:cs="B Nazanin" w:hint="cs"/>
-                <w:sz w:val="24"/>
-                <w:szCs w:val="24"/>
-                <w:rtl/>
-              </w:rPr>
-              <w:t xml:space="preserve">" را انتخاب میکند. </w:t>
+              <w:t xml:space="preserve"> " را انتخاب میکند. </w:t>
             </w:r>
           </w:p>
           <w:p>
@@ -1839,7 +1776,7 @@
               </w:numPr>
               <w:bidi/>
               <w:rPr>
-                <w:rFonts w:cs="B Nazanin" w:hint="cs"/>
+                <w:rFonts w:cs="B Nazanin"/>
                 <w:sz w:val="24"/>
                 <w:szCs w:val="24"/>
               </w:rPr>
@@ -1887,25 +1824,7 @@
                 <w:szCs w:val="24"/>
                 <w:rtl/>
               </w:rPr>
-              <w:t xml:space="preserve">: </w:t>
-            </w:r>
-            <w:r>
-              <w:rPr>
-                <w:rFonts w:cs="B Nazanin" w:hint="cs"/>
-                <w:sz w:val="24"/>
-                <w:szCs w:val="24"/>
-                <w:rtl/>
-              </w:rPr>
-              <w:t xml:space="preserve">موجودی </w:t>
-            </w:r>
-            <w:r>
-              <w:rPr>
-                <w:rFonts w:cs="B Nazanin" w:hint="cs"/>
-                <w:sz w:val="24"/>
-                <w:szCs w:val="24"/>
-                <w:rtl/>
-              </w:rPr>
-              <w:t>محصولات مشابه بررسی میشنود.</w:t>
+              <w:t>: موجودی محصولات مشابه بررسی میشنود.</w:t>
             </w:r>
           </w:p>
           <w:p>
@@ -1930,25 +1849,7 @@
                 <w:szCs w:val="24"/>
                 <w:rtl/>
               </w:rPr>
-              <w:t>سیستم حداقل و حداکثر موجودی</w:t>
-            </w:r>
-            <w:r>
-              <w:rPr>
-                <w:rFonts w:cs="B Nazanin" w:hint="cs"/>
-                <w:sz w:val="24"/>
-                <w:szCs w:val="24"/>
-                <w:rtl/>
-              </w:rPr>
-              <w:t xml:space="preserve"> </w:t>
-            </w:r>
-            <w:r>
-              <w:rPr>
-                <w:rFonts w:cs="B Nazanin" w:hint="cs"/>
-                <w:sz w:val="24"/>
-                <w:szCs w:val="24"/>
-                <w:rtl/>
-              </w:rPr>
-              <w:t>محصول را به مدیریت اعلام میکند.</w:t>
+              <w:t>سیستم حداقل و حداکثر موجودی محصول را به مدیریت اعلام میکند.</w:t>
             </w:r>
           </w:p>
         </w:tc>
@@ -1997,25 +1898,7 @@
                 <w:szCs w:val="24"/>
                 <w:rtl/>
               </w:rPr>
-              <w:t>مدیریت حداقل و حداکثر موجودی</w:t>
-            </w:r>
-            <w:r>
-              <w:rPr>
-                <w:rFonts w:cs="B Nazanin" w:hint="cs"/>
-                <w:sz w:val="24"/>
-                <w:szCs w:val="24"/>
-                <w:rtl/>
-              </w:rPr>
-              <w:t xml:space="preserve"> </w:t>
-            </w:r>
-            <w:r>
-              <w:rPr>
-                <w:rFonts w:cs="B Nazanin" w:hint="cs"/>
-                <w:sz w:val="24"/>
-                <w:szCs w:val="24"/>
-                <w:rtl/>
-              </w:rPr>
-              <w:t>محصول را تخمین میزند.</w:t>
+              <w:t>مدیریت حداقل و حداکثر موجودی محصول را تخمین میزند.</w:t>
             </w:r>
           </w:p>
         </w:tc>
@@ -2065,7 +1948,7 @@
                 <w:szCs w:val="24"/>
                 <w:rtl/>
               </w:rPr>
-              <w:t>انصراف از پیش بینی حداقل و حداکثر موجودی.</w:t>
+              <w:t>ندارد.</w:t>
             </w:r>
           </w:p>
         </w:tc>
@@ -2125,7 +2008,7 @@
       <w:pPr>
         <w:bidi/>
         <w:rPr>
-          <w:rFonts w:cs="B Mitra" w:hint="cs"/>
+          <w:rFonts w:cs="B Mitra"/>
           <w:sz w:val="24"/>
           <w:szCs w:val="24"/>
         </w:rPr>

</xml_diff>